<commit_message>
Added Update Product Test
Finalized all testing for Manage Staff and Manage Product
</commit_message>
<xml_diff>
--- a/Documentation/ITC309 Software Development Project 2/Tests/Functional Tests/Cycle 1/Manage Product Use case/Update Product Test/Update Product Script 4.1.docx
+++ b/Documentation/ITC309 Software Development Project 2/Tests/Functional Tests/Cycle 1/Manage Product Use case/Update Product Test/Update Product Script 4.1.docx
@@ -245,7 +245,7 @@
             </w:rPr>
             <w:fldChar w:fldCharType="separate"/>
           </w:r>
-          <w:hyperlink w:anchor="_Toc524622806" w:history="1">
+          <w:hyperlink w:anchor="_Toc524640489" w:history="1">
             <w:r>
               <w:rPr>
                 <w:rStyle w:val="Hyperlink"/>
@@ -272,7 +272,7 @@
                 <w:noProof/>
                 <w:webHidden/>
               </w:rPr>
-              <w:instrText xml:space="preserve"> PAGEREF _Toc524622806 \h </w:instrText>
+              <w:instrText xml:space="preserve"> PAGEREF _Toc524640489 \h </w:instrText>
             </w:r>
             <w:r>
               <w:rPr>
@@ -314,7 +314,7 @@
               <w:noProof/>
             </w:rPr>
           </w:pPr>
-          <w:hyperlink w:anchor="_Toc524622807" w:history="1">
+          <w:hyperlink w:anchor="_Toc524640490" w:history="1">
             <w:r>
               <w:rPr>
                 <w:rStyle w:val="Hyperlink"/>
@@ -341,7 +341,7 @@
                 <w:noProof/>
                 <w:webHidden/>
               </w:rPr>
-              <w:instrText xml:space="preserve"> PAGEREF _Toc524622807 \h </w:instrText>
+              <w:instrText xml:space="preserve"> PAGEREF _Toc524640490 \h </w:instrText>
             </w:r>
             <w:r>
               <w:rPr>
@@ -383,7 +383,7 @@
               <w:noProof/>
             </w:rPr>
           </w:pPr>
-          <w:hyperlink w:anchor="_Toc524622808" w:history="1">
+          <w:hyperlink w:anchor="_Toc524640491" w:history="1">
             <w:r>
               <w:rPr>
                 <w:rStyle w:val="Hyperlink"/>
@@ -410,7 +410,7 @@
                 <w:noProof/>
                 <w:webHidden/>
               </w:rPr>
-              <w:instrText xml:space="preserve"> PAGEREF _Toc524622808 \h </w:instrText>
+              <w:instrText xml:space="preserve"> PAGEREF _Toc524640491 \h </w:instrText>
             </w:r>
             <w:r>
               <w:rPr>
@@ -430,7 +430,7 @@
                 <w:noProof/>
                 <w:webHidden/>
               </w:rPr>
-              <w:t>3</w:t>
+              <w:t>4</w:t>
             </w:r>
             <w:r>
               <w:rPr>
@@ -452,7 +452,7 @@
               <w:noProof/>
             </w:rPr>
           </w:pPr>
-          <w:hyperlink w:anchor="_Toc524622809" w:history="1">
+          <w:hyperlink w:anchor="_Toc524640492" w:history="1">
             <w:r>
               <w:rPr>
                 <w:rStyle w:val="Hyperlink"/>
@@ -479,7 +479,7 @@
                 <w:noProof/>
                 <w:webHidden/>
               </w:rPr>
-              <w:instrText xml:space="preserve"> PAGEREF _Toc524622809 \h </w:instrText>
+              <w:instrText xml:space="preserve"> PAGEREF _Toc524640492 \h </w:instrText>
             </w:r>
             <w:r>
               <w:rPr>
@@ -521,7 +521,7 @@
               <w:noProof/>
             </w:rPr>
           </w:pPr>
-          <w:hyperlink w:anchor="_Toc524622810" w:history="1">
+          <w:hyperlink w:anchor="_Toc524640493" w:history="1">
             <w:r>
               <w:rPr>
                 <w:rStyle w:val="Hyperlink"/>
@@ -548,7 +548,7 @@
                 <w:noProof/>
                 <w:webHidden/>
               </w:rPr>
-              <w:instrText xml:space="preserve"> PAGEREF _Toc524622810 \h </w:instrText>
+              <w:instrText xml:space="preserve"> PAGEREF _Toc524640493 \h </w:instrText>
             </w:r>
             <w:r>
               <w:rPr>
@@ -568,7 +568,697 @@
                 <w:noProof/>
                 <w:webHidden/>
               </w:rPr>
-              <w:t>6</w:t>
+              <w:t>7</w:t>
+            </w:r>
+            <w:r>
+              <w:rPr>
+                <w:noProof/>
+                <w:webHidden/>
+              </w:rPr>
+              <w:fldChar w:fldCharType="end"/>
+            </w:r>
+          </w:hyperlink>
+        </w:p>
+        <w:p>
+          <w:pPr>
+            <w:pStyle w:val="TOC1"/>
+            <w:tabs>
+              <w:tab w:val="right" w:leader="dot" w:pos="9350"/>
+            </w:tabs>
+            <w:rPr>
+              <w:rFonts w:cstheme="minorBidi"/>
+              <w:noProof/>
+            </w:rPr>
+          </w:pPr>
+          <w:hyperlink w:anchor="_Toc524640494" w:history="1">
+            <w:r>
+              <w:rPr>
+                <w:rStyle w:val="Hyperlink"/>
+                <w:noProof/>
+              </w:rPr>
+              <w:t>UPT002- Skipping few data while updating details of a product that already exists</w:t>
+            </w:r>
+            <w:r>
+              <w:rPr>
+                <w:noProof/>
+                <w:webHidden/>
+              </w:rPr>
+              <w:tab/>
+            </w:r>
+            <w:r>
+              <w:rPr>
+                <w:noProof/>
+                <w:webHidden/>
+              </w:rPr>
+              <w:fldChar w:fldCharType="begin"/>
+            </w:r>
+            <w:r>
+              <w:rPr>
+                <w:noProof/>
+                <w:webHidden/>
+              </w:rPr>
+              <w:instrText xml:space="preserve"> PAGEREF _Toc524640494 \h </w:instrText>
+            </w:r>
+            <w:r>
+              <w:rPr>
+                <w:noProof/>
+                <w:webHidden/>
+              </w:rPr>
+            </w:r>
+            <w:r>
+              <w:rPr>
+                <w:noProof/>
+                <w:webHidden/>
+              </w:rPr>
+              <w:fldChar w:fldCharType="separate"/>
+            </w:r>
+            <w:r>
+              <w:rPr>
+                <w:noProof/>
+                <w:webHidden/>
+              </w:rPr>
+              <w:t>10</w:t>
+            </w:r>
+            <w:r>
+              <w:rPr>
+                <w:noProof/>
+                <w:webHidden/>
+              </w:rPr>
+              <w:fldChar w:fldCharType="end"/>
+            </w:r>
+          </w:hyperlink>
+        </w:p>
+        <w:p>
+          <w:pPr>
+            <w:pStyle w:val="TOC2"/>
+            <w:tabs>
+              <w:tab w:val="right" w:leader="dot" w:pos="9350"/>
+            </w:tabs>
+            <w:rPr>
+              <w:rFonts w:cstheme="minorBidi"/>
+              <w:noProof/>
+            </w:rPr>
+          </w:pPr>
+          <w:hyperlink w:anchor="_Toc524640495" w:history="1">
+            <w:r>
+              <w:rPr>
+                <w:rStyle w:val="Hyperlink"/>
+                <w:noProof/>
+              </w:rPr>
+              <w:t>Data Set 1</w:t>
+            </w:r>
+            <w:r>
+              <w:rPr>
+                <w:noProof/>
+                <w:webHidden/>
+              </w:rPr>
+              <w:tab/>
+            </w:r>
+            <w:r>
+              <w:rPr>
+                <w:noProof/>
+                <w:webHidden/>
+              </w:rPr>
+              <w:fldChar w:fldCharType="begin"/>
+            </w:r>
+            <w:r>
+              <w:rPr>
+                <w:noProof/>
+                <w:webHidden/>
+              </w:rPr>
+              <w:instrText xml:space="preserve"> PAGEREF _Toc524640495 \h </w:instrText>
+            </w:r>
+            <w:r>
+              <w:rPr>
+                <w:noProof/>
+                <w:webHidden/>
+              </w:rPr>
+            </w:r>
+            <w:r>
+              <w:rPr>
+                <w:noProof/>
+                <w:webHidden/>
+              </w:rPr>
+              <w:fldChar w:fldCharType="separate"/>
+            </w:r>
+            <w:r>
+              <w:rPr>
+                <w:noProof/>
+                <w:webHidden/>
+              </w:rPr>
+              <w:t>10</w:t>
+            </w:r>
+            <w:r>
+              <w:rPr>
+                <w:noProof/>
+                <w:webHidden/>
+              </w:rPr>
+              <w:fldChar w:fldCharType="end"/>
+            </w:r>
+          </w:hyperlink>
+        </w:p>
+        <w:p>
+          <w:pPr>
+            <w:pStyle w:val="TOC3"/>
+            <w:tabs>
+              <w:tab w:val="right" w:leader="dot" w:pos="9350"/>
+            </w:tabs>
+            <w:rPr>
+              <w:rFonts w:cstheme="minorBidi"/>
+              <w:noProof/>
+            </w:rPr>
+          </w:pPr>
+          <w:hyperlink w:anchor="_Toc524640496" w:history="1">
+            <w:r>
+              <w:rPr>
+                <w:rStyle w:val="Hyperlink"/>
+                <w:noProof/>
+              </w:rPr>
+              <w:t>Result Screenshots:</w:t>
+            </w:r>
+            <w:r>
+              <w:rPr>
+                <w:noProof/>
+                <w:webHidden/>
+              </w:rPr>
+              <w:tab/>
+            </w:r>
+            <w:r>
+              <w:rPr>
+                <w:noProof/>
+                <w:webHidden/>
+              </w:rPr>
+              <w:fldChar w:fldCharType="begin"/>
+            </w:r>
+            <w:r>
+              <w:rPr>
+                <w:noProof/>
+                <w:webHidden/>
+              </w:rPr>
+              <w:instrText xml:space="preserve"> PAGEREF _Toc524640496 \h </w:instrText>
+            </w:r>
+            <w:r>
+              <w:rPr>
+                <w:noProof/>
+                <w:webHidden/>
+              </w:rPr>
+            </w:r>
+            <w:r>
+              <w:rPr>
+                <w:noProof/>
+                <w:webHidden/>
+              </w:rPr>
+              <w:fldChar w:fldCharType="separate"/>
+            </w:r>
+            <w:r>
+              <w:rPr>
+                <w:noProof/>
+                <w:webHidden/>
+              </w:rPr>
+              <w:t>10</w:t>
+            </w:r>
+            <w:r>
+              <w:rPr>
+                <w:noProof/>
+                <w:webHidden/>
+              </w:rPr>
+              <w:fldChar w:fldCharType="end"/>
+            </w:r>
+          </w:hyperlink>
+        </w:p>
+        <w:p>
+          <w:pPr>
+            <w:pStyle w:val="TOC2"/>
+            <w:tabs>
+              <w:tab w:val="right" w:leader="dot" w:pos="9350"/>
+            </w:tabs>
+            <w:rPr>
+              <w:rFonts w:cstheme="minorBidi"/>
+              <w:noProof/>
+            </w:rPr>
+          </w:pPr>
+          <w:hyperlink w:anchor="_Toc524640497" w:history="1">
+            <w:r>
+              <w:rPr>
+                <w:rStyle w:val="Hyperlink"/>
+                <w:noProof/>
+              </w:rPr>
+              <w:t>Data Set 2</w:t>
+            </w:r>
+            <w:r>
+              <w:rPr>
+                <w:noProof/>
+                <w:webHidden/>
+              </w:rPr>
+              <w:tab/>
+            </w:r>
+            <w:r>
+              <w:rPr>
+                <w:noProof/>
+                <w:webHidden/>
+              </w:rPr>
+              <w:fldChar w:fldCharType="begin"/>
+            </w:r>
+            <w:r>
+              <w:rPr>
+                <w:noProof/>
+                <w:webHidden/>
+              </w:rPr>
+              <w:instrText xml:space="preserve"> PAGEREF _Toc524640497 \h </w:instrText>
+            </w:r>
+            <w:r>
+              <w:rPr>
+                <w:noProof/>
+                <w:webHidden/>
+              </w:rPr>
+            </w:r>
+            <w:r>
+              <w:rPr>
+                <w:noProof/>
+                <w:webHidden/>
+              </w:rPr>
+              <w:fldChar w:fldCharType="separate"/>
+            </w:r>
+            <w:r>
+              <w:rPr>
+                <w:noProof/>
+                <w:webHidden/>
+              </w:rPr>
+              <w:t>14</w:t>
+            </w:r>
+            <w:r>
+              <w:rPr>
+                <w:noProof/>
+                <w:webHidden/>
+              </w:rPr>
+              <w:fldChar w:fldCharType="end"/>
+            </w:r>
+          </w:hyperlink>
+        </w:p>
+        <w:p>
+          <w:pPr>
+            <w:pStyle w:val="TOC3"/>
+            <w:tabs>
+              <w:tab w:val="right" w:leader="dot" w:pos="9350"/>
+            </w:tabs>
+            <w:rPr>
+              <w:rFonts w:cstheme="minorBidi"/>
+              <w:noProof/>
+            </w:rPr>
+          </w:pPr>
+          <w:hyperlink w:anchor="_Toc524640498" w:history="1">
+            <w:r>
+              <w:rPr>
+                <w:rStyle w:val="Hyperlink"/>
+                <w:noProof/>
+              </w:rPr>
+              <w:t>Result Screenshots:</w:t>
+            </w:r>
+            <w:r>
+              <w:rPr>
+                <w:noProof/>
+                <w:webHidden/>
+              </w:rPr>
+              <w:tab/>
+            </w:r>
+            <w:r>
+              <w:rPr>
+                <w:noProof/>
+                <w:webHidden/>
+              </w:rPr>
+              <w:fldChar w:fldCharType="begin"/>
+            </w:r>
+            <w:r>
+              <w:rPr>
+                <w:noProof/>
+                <w:webHidden/>
+              </w:rPr>
+              <w:instrText xml:space="preserve"> PAGEREF _Toc524640498 \h </w:instrText>
+            </w:r>
+            <w:r>
+              <w:rPr>
+                <w:noProof/>
+                <w:webHidden/>
+              </w:rPr>
+            </w:r>
+            <w:r>
+              <w:rPr>
+                <w:noProof/>
+                <w:webHidden/>
+              </w:rPr>
+              <w:fldChar w:fldCharType="separate"/>
+            </w:r>
+            <w:r>
+              <w:rPr>
+                <w:noProof/>
+                <w:webHidden/>
+              </w:rPr>
+              <w:t>14</w:t>
+            </w:r>
+            <w:r>
+              <w:rPr>
+                <w:noProof/>
+                <w:webHidden/>
+              </w:rPr>
+              <w:fldChar w:fldCharType="end"/>
+            </w:r>
+          </w:hyperlink>
+        </w:p>
+        <w:p>
+          <w:pPr>
+            <w:pStyle w:val="TOC1"/>
+            <w:tabs>
+              <w:tab w:val="right" w:leader="dot" w:pos="9350"/>
+            </w:tabs>
+            <w:rPr>
+              <w:rFonts w:cstheme="minorBidi"/>
+              <w:noProof/>
+            </w:rPr>
+          </w:pPr>
+          <w:hyperlink w:anchor="_Toc524640499" w:history="1">
+            <w:r>
+              <w:rPr>
+                <w:rStyle w:val="Hyperlink"/>
+                <w:noProof/>
+              </w:rPr>
+              <w:t>UPT003- Entering invalid Price value while updating a Product</w:t>
+            </w:r>
+            <w:r>
+              <w:rPr>
+                <w:noProof/>
+                <w:webHidden/>
+              </w:rPr>
+              <w:tab/>
+            </w:r>
+            <w:r>
+              <w:rPr>
+                <w:noProof/>
+                <w:webHidden/>
+              </w:rPr>
+              <w:fldChar w:fldCharType="begin"/>
+            </w:r>
+            <w:r>
+              <w:rPr>
+                <w:noProof/>
+                <w:webHidden/>
+              </w:rPr>
+              <w:instrText xml:space="preserve"> PAGEREF _Toc524640499 \h </w:instrText>
+            </w:r>
+            <w:r>
+              <w:rPr>
+                <w:noProof/>
+                <w:webHidden/>
+              </w:rPr>
+            </w:r>
+            <w:r>
+              <w:rPr>
+                <w:noProof/>
+                <w:webHidden/>
+              </w:rPr>
+              <w:fldChar w:fldCharType="separate"/>
+            </w:r>
+            <w:r>
+              <w:rPr>
+                <w:noProof/>
+                <w:webHidden/>
+              </w:rPr>
+              <w:t>17</w:t>
+            </w:r>
+            <w:r>
+              <w:rPr>
+                <w:noProof/>
+                <w:webHidden/>
+              </w:rPr>
+              <w:fldChar w:fldCharType="end"/>
+            </w:r>
+          </w:hyperlink>
+        </w:p>
+        <w:p>
+          <w:pPr>
+            <w:pStyle w:val="TOC2"/>
+            <w:tabs>
+              <w:tab w:val="right" w:leader="dot" w:pos="9350"/>
+            </w:tabs>
+            <w:rPr>
+              <w:rFonts w:cstheme="minorBidi"/>
+              <w:noProof/>
+            </w:rPr>
+          </w:pPr>
+          <w:hyperlink w:anchor="_Toc524640500" w:history="1">
+            <w:r>
+              <w:rPr>
+                <w:rStyle w:val="Hyperlink"/>
+                <w:noProof/>
+              </w:rPr>
+              <w:t>Data Set 1</w:t>
+            </w:r>
+            <w:r>
+              <w:rPr>
+                <w:noProof/>
+                <w:webHidden/>
+              </w:rPr>
+              <w:tab/>
+            </w:r>
+            <w:r>
+              <w:rPr>
+                <w:noProof/>
+                <w:webHidden/>
+              </w:rPr>
+              <w:fldChar w:fldCharType="begin"/>
+            </w:r>
+            <w:r>
+              <w:rPr>
+                <w:noProof/>
+                <w:webHidden/>
+              </w:rPr>
+              <w:instrText xml:space="preserve"> PAGEREF _Toc524640500 \h </w:instrText>
+            </w:r>
+            <w:r>
+              <w:rPr>
+                <w:noProof/>
+                <w:webHidden/>
+              </w:rPr>
+            </w:r>
+            <w:r>
+              <w:rPr>
+                <w:noProof/>
+                <w:webHidden/>
+              </w:rPr>
+              <w:fldChar w:fldCharType="separate"/>
+            </w:r>
+            <w:r>
+              <w:rPr>
+                <w:noProof/>
+                <w:webHidden/>
+              </w:rPr>
+              <w:t>17</w:t>
+            </w:r>
+            <w:r>
+              <w:rPr>
+                <w:noProof/>
+                <w:webHidden/>
+              </w:rPr>
+              <w:fldChar w:fldCharType="end"/>
+            </w:r>
+          </w:hyperlink>
+        </w:p>
+        <w:p>
+          <w:pPr>
+            <w:pStyle w:val="TOC3"/>
+            <w:tabs>
+              <w:tab w:val="right" w:leader="dot" w:pos="9350"/>
+            </w:tabs>
+            <w:rPr>
+              <w:rFonts w:cstheme="minorBidi"/>
+              <w:noProof/>
+            </w:rPr>
+          </w:pPr>
+          <w:hyperlink w:anchor="_Toc524640501" w:history="1">
+            <w:r>
+              <w:rPr>
+                <w:rStyle w:val="Hyperlink"/>
+                <w:noProof/>
+              </w:rPr>
+              <w:t>Result Screenshots:</w:t>
+            </w:r>
+            <w:r>
+              <w:rPr>
+                <w:noProof/>
+                <w:webHidden/>
+              </w:rPr>
+              <w:tab/>
+            </w:r>
+            <w:r>
+              <w:rPr>
+                <w:noProof/>
+                <w:webHidden/>
+              </w:rPr>
+              <w:fldChar w:fldCharType="begin"/>
+            </w:r>
+            <w:r>
+              <w:rPr>
+                <w:noProof/>
+                <w:webHidden/>
+              </w:rPr>
+              <w:instrText xml:space="preserve"> PAGEREF _Toc524640501 \h </w:instrText>
+            </w:r>
+            <w:r>
+              <w:rPr>
+                <w:noProof/>
+                <w:webHidden/>
+              </w:rPr>
+            </w:r>
+            <w:r>
+              <w:rPr>
+                <w:noProof/>
+                <w:webHidden/>
+              </w:rPr>
+              <w:fldChar w:fldCharType="separate"/>
+            </w:r>
+            <w:r>
+              <w:rPr>
+                <w:noProof/>
+                <w:webHidden/>
+              </w:rPr>
+              <w:t>17</w:t>
+            </w:r>
+            <w:r>
+              <w:rPr>
+                <w:noProof/>
+                <w:webHidden/>
+              </w:rPr>
+              <w:fldChar w:fldCharType="end"/>
+            </w:r>
+          </w:hyperlink>
+        </w:p>
+        <w:p>
+          <w:pPr>
+            <w:pStyle w:val="TOC2"/>
+            <w:tabs>
+              <w:tab w:val="right" w:leader="dot" w:pos="9350"/>
+            </w:tabs>
+            <w:rPr>
+              <w:rFonts w:cstheme="minorBidi"/>
+              <w:noProof/>
+            </w:rPr>
+          </w:pPr>
+          <w:hyperlink w:anchor="_Toc524640502" w:history="1">
+            <w:r>
+              <w:rPr>
+                <w:rStyle w:val="Hyperlink"/>
+                <w:noProof/>
+              </w:rPr>
+              <w:t>Data Set 2</w:t>
+            </w:r>
+            <w:r>
+              <w:rPr>
+                <w:noProof/>
+                <w:webHidden/>
+              </w:rPr>
+              <w:tab/>
+            </w:r>
+            <w:r>
+              <w:rPr>
+                <w:noProof/>
+                <w:webHidden/>
+              </w:rPr>
+              <w:fldChar w:fldCharType="begin"/>
+            </w:r>
+            <w:r>
+              <w:rPr>
+                <w:noProof/>
+                <w:webHidden/>
+              </w:rPr>
+              <w:instrText xml:space="preserve"> PAGEREF _Toc524640502 \h </w:instrText>
+            </w:r>
+            <w:r>
+              <w:rPr>
+                <w:noProof/>
+                <w:webHidden/>
+              </w:rPr>
+            </w:r>
+            <w:r>
+              <w:rPr>
+                <w:noProof/>
+                <w:webHidden/>
+              </w:rPr>
+              <w:fldChar w:fldCharType="separate"/>
+            </w:r>
+            <w:r>
+              <w:rPr>
+                <w:noProof/>
+                <w:webHidden/>
+              </w:rPr>
+              <w:t>20</w:t>
+            </w:r>
+            <w:r>
+              <w:rPr>
+                <w:noProof/>
+                <w:webHidden/>
+              </w:rPr>
+              <w:fldChar w:fldCharType="end"/>
+            </w:r>
+          </w:hyperlink>
+        </w:p>
+        <w:p>
+          <w:pPr>
+            <w:pStyle w:val="TOC3"/>
+            <w:tabs>
+              <w:tab w:val="right" w:leader="dot" w:pos="9350"/>
+            </w:tabs>
+            <w:rPr>
+              <w:rFonts w:cstheme="minorBidi"/>
+              <w:noProof/>
+            </w:rPr>
+          </w:pPr>
+          <w:hyperlink w:anchor="_Toc524640503" w:history="1">
+            <w:r>
+              <w:rPr>
+                <w:rStyle w:val="Hyperlink"/>
+                <w:noProof/>
+              </w:rPr>
+              <w:t>Result Screenshots:</w:t>
+            </w:r>
+            <w:r>
+              <w:rPr>
+                <w:noProof/>
+                <w:webHidden/>
+              </w:rPr>
+              <w:tab/>
+            </w:r>
+            <w:r>
+              <w:rPr>
+                <w:noProof/>
+                <w:webHidden/>
+              </w:rPr>
+              <w:fldChar w:fldCharType="begin"/>
+            </w:r>
+            <w:r>
+              <w:rPr>
+                <w:noProof/>
+                <w:webHidden/>
+              </w:rPr>
+              <w:instrText xml:space="preserve"> PAGEREF _Toc524640503 \h </w:instrText>
+            </w:r>
+            <w:r>
+              <w:rPr>
+                <w:noProof/>
+                <w:webHidden/>
+              </w:rPr>
+            </w:r>
+            <w:r>
+              <w:rPr>
+                <w:noProof/>
+                <w:webHidden/>
+              </w:rPr>
+              <w:fldChar w:fldCharType="separate"/>
+            </w:r>
+            <w:r>
+              <w:rPr>
+                <w:noProof/>
+                <w:webHidden/>
+              </w:rPr>
+              <w:t>20</w:t>
             </w:r>
             <w:r>
               <w:rPr>
@@ -595,6 +1285,10 @@
     <w:p/>
     <w:p/>
     <w:p/>
+    <w:p>
+      <w:bookmarkStart w:id="0" w:name="_GoBack"/>
+      <w:bookmarkEnd w:id="0"/>
+    </w:p>
     <w:p/>
     <w:p/>
     <w:p/>
@@ -611,15 +1305,13 @@
     <w:p/>
     <w:p/>
     <w:p/>
-    <w:p/>
     <w:p>
       <w:pPr>
         <w:pStyle w:val="Heading1"/>
         <w:jc w:val="both"/>
       </w:pPr>
-      <w:bookmarkStart w:id="0" w:name="_Toc524622806"/>
-      <w:r>
-        <w:lastRenderedPageBreak/>
+      <w:bookmarkStart w:id="1" w:name="_Toc524640489"/>
+      <w:r>
         <w:t>UPT</w:t>
       </w:r>
       <w:r>
@@ -631,7 +1323,7 @@
       <w:r>
         <w:t>different data of a product that already exists by entering accurate values</w:t>
       </w:r>
-      <w:bookmarkEnd w:id="0"/>
+      <w:bookmarkEnd w:id="1"/>
     </w:p>
     <w:tbl>
       <w:tblPr>
@@ -681,10 +1373,7 @@
               <w:t>update</w:t>
             </w:r>
             <w:r>
-              <w:t xml:space="preserve"> different data of a product that already exists by entering accurate values</w:t>
-            </w:r>
-            <w:r>
-              <w:t xml:space="preserve"> </w:t>
+              <w:t xml:space="preserve"> different data of a product that already exists by entering accurate values </w:t>
             </w:r>
             <w:r>
               <w:t>(</w:t>
@@ -1183,10 +1872,7 @@
               <w:t>System updates the product details</w:t>
             </w:r>
             <w:r>
-              <w:t xml:space="preserve"> and s</w:t>
-            </w:r>
-            <w:r>
-              <w:t>ystem displays an appropriate message.</w:t>
+              <w:t xml:space="preserve"> and system displays an appropriate message.</w:t>
             </w:r>
           </w:p>
         </w:tc>
@@ -1275,14 +1961,14 @@
       <w:pPr>
         <w:pStyle w:val="Heading2"/>
       </w:pPr>
-      <w:bookmarkStart w:id="1" w:name="_Toc524622807"/>
+      <w:bookmarkStart w:id="2" w:name="_Toc524640490"/>
       <w:r>
         <w:t xml:space="preserve">Data </w:t>
       </w:r>
       <w:r>
         <w:t>Set 1</w:t>
       </w:r>
-      <w:bookmarkEnd w:id="1"/>
+      <w:bookmarkEnd w:id="2"/>
     </w:p>
     <w:tbl>
       <w:tblPr>
@@ -1507,11 +2193,11 @@
       <w:pPr>
         <w:pStyle w:val="Heading3"/>
       </w:pPr>
-      <w:bookmarkStart w:id="2" w:name="_Toc524622808"/>
+      <w:bookmarkStart w:id="3" w:name="_Toc524640491"/>
       <w:r>
         <w:t>Result Screenshots:</w:t>
       </w:r>
-      <w:bookmarkEnd w:id="2"/>
+      <w:bookmarkEnd w:id="3"/>
     </w:p>
     <w:p>
       <w:pPr>
@@ -1536,7 +2222,6 @@
         <w:rPr>
           <w:noProof/>
         </w:rPr>
-        <w:lastRenderedPageBreak/>
         <w:drawing>
           <wp:inline distT="0" distB="0" distL="0" distR="0" wp14:anchorId="3C42192A" wp14:editId="376CF862">
             <wp:extent cx="5943600" cy="3321685"/>
@@ -1599,6 +2284,7 @@
           <w:b/>
           <w:noProof/>
         </w:rPr>
+        <w:lastRenderedPageBreak/>
         <w:drawing>
           <wp:inline distT="0" distB="0" distL="0" distR="0" wp14:anchorId="7B140A8F" wp14:editId="7979DC8E">
             <wp:extent cx="5943600" cy="3351530"/>
@@ -1641,8 +2327,6 @@
           </wp:inline>
         </w:drawing>
       </w:r>
-      <w:bookmarkStart w:id="3" w:name="_GoBack"/>
-      <w:bookmarkEnd w:id="3"/>
     </w:p>
     <w:p>
       <w:pPr>
@@ -1667,7 +2351,6 @@
         <w:rPr>
           <w:noProof/>
         </w:rPr>
-        <w:lastRenderedPageBreak/>
         <w:drawing>
           <wp:inline distT="0" distB="0" distL="0" distR="0" wp14:anchorId="31E664C4" wp14:editId="5F2C955E">
             <wp:extent cx="5943600" cy="3350260"/>
@@ -1733,6 +2416,7 @@
     </w:p>
     <w:p>
       <w:r>
+        <w:lastRenderedPageBreak/>
         <w:t>After clicking on the ‘Update’ icon.</w:t>
       </w:r>
     </w:p>
@@ -1819,7 +2503,6 @@
           <w:b/>
           <w:noProof/>
         </w:rPr>
-        <w:lastRenderedPageBreak/>
         <w:drawing>
           <wp:inline distT="0" distB="0" distL="0" distR="0" wp14:anchorId="6BC45BDA" wp14:editId="783FA090">
             <wp:extent cx="5943600" cy="3341370"/>
@@ -1867,12 +2550,9 @@
       <w:pPr>
         <w:pStyle w:val="Heading2"/>
       </w:pPr>
-      <w:bookmarkStart w:id="4" w:name="_Toc524622809"/>
-      <w:r>
-        <w:t xml:space="preserve">Data Set </w:t>
-      </w:r>
-      <w:r>
-        <w:t>2</w:t>
+      <w:bookmarkStart w:id="4" w:name="_Toc524640492"/>
+      <w:r>
+        <w:t>Data Set 2</w:t>
       </w:r>
       <w:bookmarkEnd w:id="4"/>
     </w:p>
@@ -1934,6 +2614,7 @@
               <w:rPr>
                 <w:b/>
               </w:rPr>
+              <w:lastRenderedPageBreak/>
               <w:t>Fields</w:t>
             </w:r>
           </w:p>
@@ -2093,7 +2774,7 @@
       <w:pPr>
         <w:pStyle w:val="Heading3"/>
       </w:pPr>
-      <w:bookmarkStart w:id="5" w:name="_Toc524622810"/>
+      <w:bookmarkStart w:id="5" w:name="_Toc524640493"/>
       <w:r>
         <w:t>Result Screenshots:</w:t>
       </w:r>
@@ -2128,7 +2809,6 @@
         <w:rPr>
           <w:noProof/>
         </w:rPr>
-        <w:lastRenderedPageBreak/>
         <w:drawing>
           <wp:inline distT="0" distB="0" distL="0" distR="0" wp14:anchorId="30807B02" wp14:editId="6462A4AB">
             <wp:extent cx="5943600" cy="3321050"/>
@@ -2191,6 +2871,7 @@
           <w:b/>
           <w:noProof/>
         </w:rPr>
+        <w:lastRenderedPageBreak/>
         <w:drawing>
           <wp:inline distT="0" distB="0" distL="0" distR="0" wp14:anchorId="74E56559" wp14:editId="32BFE516">
             <wp:extent cx="5943600" cy="3319780"/>
@@ -2257,7 +2938,6 @@
         <w:rPr>
           <w:noProof/>
         </w:rPr>
-        <w:lastRenderedPageBreak/>
         <w:drawing>
           <wp:inline distT="0" distB="0" distL="0" distR="0" wp14:anchorId="28DDBA30" wp14:editId="26032A6A">
             <wp:extent cx="5943600" cy="3326765"/>
@@ -2337,6 +3017,7 @@
           <w:b/>
           <w:noProof/>
         </w:rPr>
+        <w:lastRenderedPageBreak/>
         <w:drawing>
           <wp:inline distT="0" distB="0" distL="0" distR="0" wp14:anchorId="23474755" wp14:editId="449EB805">
             <wp:extent cx="5943600" cy="3338195"/>
@@ -2409,7 +3090,6 @@
           <w:b/>
           <w:noProof/>
         </w:rPr>
-        <w:lastRenderedPageBreak/>
         <w:drawing>
           <wp:inline distT="0" distB="0" distL="0" distR="0" wp14:anchorId="3F64F0D8" wp14:editId="38F4FB7D">
             <wp:extent cx="5943600" cy="3319780"/>
@@ -2462,10 +3142,3671 @@
     </w:p>
     <w:p>
       <w:pPr>
-        <w:rPr>
-          <w:b/>
-        </w:rPr>
-      </w:pPr>
+        <w:pStyle w:val="Heading1"/>
+        <w:jc w:val="both"/>
+      </w:pPr>
+      <w:bookmarkStart w:id="6" w:name="_Toc524640494"/>
+      <w:r>
+        <w:lastRenderedPageBreak/>
+        <w:t>UPT00</w:t>
+      </w:r>
+      <w:r>
+        <w:t>2</w:t>
+      </w:r>
+      <w:r>
+        <w:t xml:space="preserve">- </w:t>
+      </w:r>
+      <w:r>
+        <w:t>Skipping few data while updating details of a product that already exists</w:t>
+      </w:r>
+      <w:bookmarkEnd w:id="6"/>
+    </w:p>
+    <w:tbl>
+      <w:tblPr>
+        <w:tblStyle w:val="TableGrid"/>
+        <w:tblW w:w="0" w:type="auto"/>
+        <w:tblLook w:val="04A0" w:firstRow="1" w:lastRow="0" w:firstColumn="1" w:lastColumn="0" w:noHBand="0" w:noVBand="1"/>
+      </w:tblPr>
+      <w:tblGrid>
+        <w:gridCol w:w="535"/>
+        <w:gridCol w:w="1890"/>
+        <w:gridCol w:w="1890"/>
+        <w:gridCol w:w="3780"/>
+        <w:gridCol w:w="630"/>
+        <w:gridCol w:w="625"/>
+      </w:tblGrid>
+      <w:tr>
+        <w:tc>
+          <w:tcPr>
+            <w:tcW w:w="2425" w:type="dxa"/>
+            <w:gridSpan w:val="2"/>
+            <w:shd w:val="clear" w:color="auto" w:fill="DBDBDB" w:themeFill="accent3" w:themeFillTint="66"/>
+          </w:tcPr>
+          <w:p>
+            <w:pPr>
+              <w:rPr>
+                <w:b/>
+              </w:rPr>
+            </w:pPr>
+            <w:r>
+              <w:rPr>
+                <w:b/>
+              </w:rPr>
+              <w:t>Test Name</w:t>
+            </w:r>
+          </w:p>
+        </w:tc>
+        <w:tc>
+          <w:tcPr>
+            <w:tcW w:w="6925" w:type="dxa"/>
+            <w:gridSpan w:val="4"/>
+          </w:tcPr>
+          <w:p>
+            <w:r>
+              <w:t xml:space="preserve">Test </w:t>
+            </w:r>
+            <w:r>
+              <w:t>s</w:t>
+            </w:r>
+            <w:r>
+              <w:t>kipping few data while updating details of a product that already exists</w:t>
+            </w:r>
+            <w:r>
+              <w:t xml:space="preserve"> </w:t>
+            </w:r>
+            <w:r>
+              <w:t>(Test UPT00</w:t>
+            </w:r>
+            <w:r>
+              <w:t>2</w:t>
+            </w:r>
+            <w:r>
+              <w:t>)</w:t>
+            </w:r>
+          </w:p>
+        </w:tc>
+      </w:tr>
+      <w:tr>
+        <w:tc>
+          <w:tcPr>
+            <w:tcW w:w="2425" w:type="dxa"/>
+            <w:gridSpan w:val="2"/>
+            <w:shd w:val="clear" w:color="auto" w:fill="DBDBDB" w:themeFill="accent3" w:themeFillTint="66"/>
+          </w:tcPr>
+          <w:p>
+            <w:pPr>
+              <w:rPr>
+                <w:b/>
+              </w:rPr>
+            </w:pPr>
+            <w:r>
+              <w:rPr>
+                <w:b/>
+              </w:rPr>
+              <w:t xml:space="preserve">Use Case Tested </w:t>
+            </w:r>
+          </w:p>
+        </w:tc>
+        <w:tc>
+          <w:tcPr>
+            <w:tcW w:w="6925" w:type="dxa"/>
+            <w:gridSpan w:val="4"/>
+          </w:tcPr>
+          <w:p>
+            <w:r>
+              <w:t>Manage Product</w:t>
+            </w:r>
+          </w:p>
+        </w:tc>
+      </w:tr>
+      <w:tr>
+        <w:tc>
+          <w:tcPr>
+            <w:tcW w:w="2425" w:type="dxa"/>
+            <w:gridSpan w:val="2"/>
+            <w:shd w:val="clear" w:color="auto" w:fill="DBDBDB" w:themeFill="accent3" w:themeFillTint="66"/>
+          </w:tcPr>
+          <w:p>
+            <w:pPr>
+              <w:rPr>
+                <w:b/>
+              </w:rPr>
+            </w:pPr>
+            <w:r>
+              <w:rPr>
+                <w:b/>
+              </w:rPr>
+              <w:t xml:space="preserve">Test Description </w:t>
+            </w:r>
+          </w:p>
+        </w:tc>
+        <w:tc>
+          <w:tcPr>
+            <w:tcW w:w="6925" w:type="dxa"/>
+            <w:gridSpan w:val="4"/>
+          </w:tcPr>
+          <w:p>
+            <w:pPr>
+              <w:jc w:val="both"/>
+            </w:pPr>
+            <w:r>
+              <w:t xml:space="preserve">This test tests </w:t>
+            </w:r>
+            <w:r>
+              <w:t>how the system reacts when some data are left empty while updating details of a product</w:t>
+            </w:r>
+          </w:p>
+        </w:tc>
+      </w:tr>
+      <w:tr>
+        <w:tc>
+          <w:tcPr>
+            <w:tcW w:w="2425" w:type="dxa"/>
+            <w:gridSpan w:val="2"/>
+            <w:shd w:val="clear" w:color="auto" w:fill="DBDBDB" w:themeFill="accent3" w:themeFillTint="66"/>
+          </w:tcPr>
+          <w:p>
+            <w:pPr>
+              <w:rPr>
+                <w:b/>
+              </w:rPr>
+            </w:pPr>
+            <w:r>
+              <w:rPr>
+                <w:b/>
+              </w:rPr>
+              <w:t>Pre-Conditions</w:t>
+            </w:r>
+          </w:p>
+        </w:tc>
+        <w:tc>
+          <w:tcPr>
+            <w:tcW w:w="6925" w:type="dxa"/>
+            <w:gridSpan w:val="4"/>
+          </w:tcPr>
+          <w:p>
+            <w:pPr>
+              <w:jc w:val="both"/>
+            </w:pPr>
+            <w:r>
+              <w:t xml:space="preserve">Users need be logged in as a Warehouse Staff (Warehouse Staff Access) in the Manage Product page </w:t>
+            </w:r>
+          </w:p>
+          <w:p>
+            <w:pPr>
+              <w:jc w:val="both"/>
+              <w:rPr>
+                <w:b/>
+              </w:rPr>
+            </w:pPr>
+            <w:r>
+              <w:t xml:space="preserve">Meta data to store Product details in the database must exist. </w:t>
+            </w:r>
+          </w:p>
+        </w:tc>
+      </w:tr>
+      <w:tr>
+        <w:tc>
+          <w:tcPr>
+            <w:tcW w:w="2425" w:type="dxa"/>
+            <w:gridSpan w:val="2"/>
+            <w:shd w:val="clear" w:color="auto" w:fill="DBDBDB" w:themeFill="accent3" w:themeFillTint="66"/>
+          </w:tcPr>
+          <w:p>
+            <w:pPr>
+              <w:rPr>
+                <w:b/>
+              </w:rPr>
+            </w:pPr>
+            <w:r>
+              <w:rPr>
+                <w:b/>
+              </w:rPr>
+              <w:t>Post-Conditions</w:t>
+            </w:r>
+          </w:p>
+        </w:tc>
+        <w:tc>
+          <w:tcPr>
+            <w:tcW w:w="6925" w:type="dxa"/>
+            <w:gridSpan w:val="4"/>
+          </w:tcPr>
+          <w:p>
+            <w:pPr>
+              <w:jc w:val="both"/>
+            </w:pPr>
+            <w:r>
+              <w:t>Appropriate error message is displayed.</w:t>
+            </w:r>
+          </w:p>
+        </w:tc>
+      </w:tr>
+      <w:tr>
+        <w:tc>
+          <w:tcPr>
+            <w:tcW w:w="2425" w:type="dxa"/>
+            <w:gridSpan w:val="2"/>
+            <w:shd w:val="clear" w:color="auto" w:fill="DBDBDB" w:themeFill="accent3" w:themeFillTint="66"/>
+          </w:tcPr>
+          <w:p>
+            <w:pPr>
+              <w:rPr>
+                <w:b/>
+              </w:rPr>
+            </w:pPr>
+            <w:r>
+              <w:rPr>
+                <w:b/>
+              </w:rPr>
+              <w:t>Result (Pass/Fail/Warning/ Incomplete)</w:t>
+            </w:r>
+          </w:p>
+        </w:tc>
+        <w:tc>
+          <w:tcPr>
+            <w:tcW w:w="6925" w:type="dxa"/>
+            <w:gridSpan w:val="4"/>
+          </w:tcPr>
+          <w:p>
+            <w:r>
+              <w:t>Pass</w:t>
+            </w:r>
+          </w:p>
+        </w:tc>
+      </w:tr>
+      <w:tr>
+        <w:tc>
+          <w:tcPr>
+            <w:tcW w:w="535" w:type="dxa"/>
+            <w:shd w:val="clear" w:color="auto" w:fill="8EAADB" w:themeFill="accent1" w:themeFillTint="99"/>
+          </w:tcPr>
+          <w:p/>
+        </w:tc>
+        <w:tc>
+          <w:tcPr>
+            <w:tcW w:w="3780" w:type="dxa"/>
+            <w:gridSpan w:val="2"/>
+            <w:shd w:val="clear" w:color="auto" w:fill="8EAADB" w:themeFill="accent1" w:themeFillTint="99"/>
+          </w:tcPr>
+          <w:p>
+            <w:pPr>
+              <w:jc w:val="center"/>
+              <w:rPr>
+                <w:b/>
+              </w:rPr>
+            </w:pPr>
+            <w:r>
+              <w:rPr>
+                <w:b/>
+              </w:rPr>
+              <w:t>Test Step</w:t>
+            </w:r>
+          </w:p>
+        </w:tc>
+        <w:tc>
+          <w:tcPr>
+            <w:tcW w:w="3780" w:type="dxa"/>
+            <w:shd w:val="clear" w:color="auto" w:fill="8EAADB" w:themeFill="accent1" w:themeFillTint="99"/>
+          </w:tcPr>
+          <w:p>
+            <w:pPr>
+              <w:jc w:val="center"/>
+              <w:rPr>
+                <w:b/>
+              </w:rPr>
+            </w:pPr>
+            <w:r>
+              <w:rPr>
+                <w:b/>
+              </w:rPr>
+              <w:t>Expected Test Results</w:t>
+            </w:r>
+          </w:p>
+        </w:tc>
+        <w:tc>
+          <w:tcPr>
+            <w:tcW w:w="630" w:type="dxa"/>
+            <w:shd w:val="clear" w:color="auto" w:fill="8EAADB" w:themeFill="accent1" w:themeFillTint="99"/>
+          </w:tcPr>
+          <w:p>
+            <w:pPr>
+              <w:jc w:val="center"/>
+              <w:rPr>
+                <w:b/>
+              </w:rPr>
+            </w:pPr>
+            <w:r>
+              <w:rPr>
+                <w:b/>
+              </w:rPr>
+              <w:t>P</w:t>
+            </w:r>
+          </w:p>
+        </w:tc>
+        <w:tc>
+          <w:tcPr>
+            <w:tcW w:w="625" w:type="dxa"/>
+            <w:shd w:val="clear" w:color="auto" w:fill="8EAADB" w:themeFill="accent1" w:themeFillTint="99"/>
+          </w:tcPr>
+          <w:p>
+            <w:pPr>
+              <w:jc w:val="center"/>
+              <w:rPr>
+                <w:b/>
+              </w:rPr>
+            </w:pPr>
+            <w:r>
+              <w:rPr>
+                <w:b/>
+              </w:rPr>
+              <w:t>F</w:t>
+            </w:r>
+          </w:p>
+        </w:tc>
+      </w:tr>
+      <w:tr>
+        <w:tc>
+          <w:tcPr>
+            <w:tcW w:w="535" w:type="dxa"/>
+          </w:tcPr>
+          <w:p>
+            <w:r>
+              <w:t>1.</w:t>
+            </w:r>
+          </w:p>
+        </w:tc>
+        <w:tc>
+          <w:tcPr>
+            <w:tcW w:w="3780" w:type="dxa"/>
+            <w:gridSpan w:val="2"/>
+          </w:tcPr>
+          <w:p>
+            <w:pPr>
+              <w:jc w:val="both"/>
+            </w:pPr>
+            <w:r>
+              <w:t xml:space="preserve">Click on ‘Edit’ icon for the product whose details must be changed at the ‘Manage Product’ page. </w:t>
+            </w:r>
+          </w:p>
+        </w:tc>
+        <w:tc>
+          <w:tcPr>
+            <w:tcW w:w="3780" w:type="dxa"/>
+          </w:tcPr>
+          <w:p>
+            <w:pPr>
+              <w:jc w:val="both"/>
+            </w:pPr>
+            <w:r>
+              <w:t>Update Product Page is displayed with all the details which are editable except for the product code.</w:t>
+            </w:r>
+          </w:p>
+        </w:tc>
+        <w:tc>
+          <w:tcPr>
+            <w:tcW w:w="630" w:type="dxa"/>
+          </w:tcPr>
+          <w:p>
+            <w:r>
+              <w:t>P</w:t>
+            </w:r>
+          </w:p>
+        </w:tc>
+        <w:tc>
+          <w:tcPr>
+            <w:tcW w:w="625" w:type="dxa"/>
+          </w:tcPr>
+          <w:p/>
+        </w:tc>
+      </w:tr>
+      <w:tr>
+        <w:tc>
+          <w:tcPr>
+            <w:tcW w:w="535" w:type="dxa"/>
+          </w:tcPr>
+          <w:p>
+            <w:r>
+              <w:t>2.</w:t>
+            </w:r>
+          </w:p>
+        </w:tc>
+        <w:tc>
+          <w:tcPr>
+            <w:tcW w:w="3780" w:type="dxa"/>
+            <w:gridSpan w:val="2"/>
+          </w:tcPr>
+          <w:p>
+            <w:pPr>
+              <w:jc w:val="both"/>
+            </w:pPr>
+            <w:r>
+              <w:t>Change required values</w:t>
+            </w:r>
+            <w:r>
+              <w:t xml:space="preserve"> but leave a few fields empty.</w:t>
+            </w:r>
+          </w:p>
+        </w:tc>
+        <w:tc>
+          <w:tcPr>
+            <w:tcW w:w="3780" w:type="dxa"/>
+          </w:tcPr>
+          <w:p>
+            <w:pPr>
+              <w:jc w:val="both"/>
+            </w:pPr>
+            <w:r>
+              <w:t>System waits for the user to click on the ‘Confirm’ icon.</w:t>
+            </w:r>
+          </w:p>
+        </w:tc>
+        <w:tc>
+          <w:tcPr>
+            <w:tcW w:w="630" w:type="dxa"/>
+          </w:tcPr>
+          <w:p>
+            <w:r>
+              <w:t>P</w:t>
+            </w:r>
+          </w:p>
+        </w:tc>
+        <w:tc>
+          <w:tcPr>
+            <w:tcW w:w="625" w:type="dxa"/>
+          </w:tcPr>
+          <w:p/>
+        </w:tc>
+      </w:tr>
+      <w:tr>
+        <w:tc>
+          <w:tcPr>
+            <w:tcW w:w="535" w:type="dxa"/>
+          </w:tcPr>
+          <w:p>
+            <w:r>
+              <w:t>3.</w:t>
+            </w:r>
+          </w:p>
+        </w:tc>
+        <w:tc>
+          <w:tcPr>
+            <w:tcW w:w="3780" w:type="dxa"/>
+            <w:gridSpan w:val="2"/>
+          </w:tcPr>
+          <w:p>
+            <w:pPr>
+              <w:jc w:val="both"/>
+            </w:pPr>
+            <w:r>
+              <w:t>Click on the ‘Confirm’ icon.</w:t>
+            </w:r>
+          </w:p>
+        </w:tc>
+        <w:tc>
+          <w:tcPr>
+            <w:tcW w:w="3780" w:type="dxa"/>
+          </w:tcPr>
+          <w:p>
+            <w:pPr>
+              <w:jc w:val="both"/>
+            </w:pPr>
+            <w:r>
+              <w:t xml:space="preserve">System </w:t>
+            </w:r>
+            <w:r>
+              <w:t>displays an appropriate error message and prompts the user to enter required details.</w:t>
+            </w:r>
+          </w:p>
+        </w:tc>
+        <w:tc>
+          <w:tcPr>
+            <w:tcW w:w="630" w:type="dxa"/>
+          </w:tcPr>
+          <w:p>
+            <w:r>
+              <w:t>P</w:t>
+            </w:r>
+          </w:p>
+        </w:tc>
+        <w:tc>
+          <w:tcPr>
+            <w:tcW w:w="625" w:type="dxa"/>
+          </w:tcPr>
+          <w:p/>
+        </w:tc>
+      </w:tr>
+      <w:tr>
+        <w:tc>
+          <w:tcPr>
+            <w:tcW w:w="535" w:type="dxa"/>
+          </w:tcPr>
+          <w:p>
+            <w:r>
+              <w:t>4.</w:t>
+            </w:r>
+          </w:p>
+        </w:tc>
+        <w:tc>
+          <w:tcPr>
+            <w:tcW w:w="3780" w:type="dxa"/>
+            <w:gridSpan w:val="2"/>
+          </w:tcPr>
+          <w:p>
+            <w:pPr>
+              <w:jc w:val="both"/>
+            </w:pPr>
+            <w:r>
+              <w:t>Click on ‘Ok’</w:t>
+            </w:r>
+          </w:p>
+        </w:tc>
+        <w:tc>
+          <w:tcPr>
+            <w:tcW w:w="3780" w:type="dxa"/>
+          </w:tcPr>
+          <w:p>
+            <w:pPr>
+              <w:jc w:val="both"/>
+            </w:pPr>
+            <w:r>
+              <w:t>System highlights the fields that need to be entered.</w:t>
+            </w:r>
+            <w:r>
+              <w:t xml:space="preserve"> </w:t>
+            </w:r>
+          </w:p>
+        </w:tc>
+        <w:tc>
+          <w:tcPr>
+            <w:tcW w:w="630" w:type="dxa"/>
+          </w:tcPr>
+          <w:p>
+            <w:r>
+              <w:t>P</w:t>
+            </w:r>
+          </w:p>
+        </w:tc>
+        <w:tc>
+          <w:tcPr>
+            <w:tcW w:w="625" w:type="dxa"/>
+          </w:tcPr>
+          <w:p/>
+        </w:tc>
+      </w:tr>
+    </w:tbl>
+    <w:p>
+      <w:pPr>
+        <w:pStyle w:val="Heading2"/>
+      </w:pPr>
+    </w:p>
+    <w:p>
+      <w:pPr>
+        <w:pStyle w:val="Heading2"/>
+      </w:pPr>
+      <w:bookmarkStart w:id="7" w:name="_Toc524640495"/>
+      <w:r>
+        <w:t>Data Set 1</w:t>
+      </w:r>
+      <w:bookmarkEnd w:id="7"/>
+    </w:p>
+    <w:tbl>
+      <w:tblPr>
+        <w:tblStyle w:val="TableGrid"/>
+        <w:tblW w:w="9355" w:type="dxa"/>
+        <w:tblLook w:val="04A0" w:firstRow="1" w:lastRow="0" w:firstColumn="1" w:lastColumn="0" w:noHBand="0" w:noVBand="1"/>
+      </w:tblPr>
+      <w:tblGrid>
+        <w:gridCol w:w="2875"/>
+        <w:gridCol w:w="6480"/>
+      </w:tblGrid>
+      <w:tr>
+        <w:trPr>
+          <w:trHeight w:val="440"/>
+        </w:trPr>
+        <w:tc>
+          <w:tcPr>
+            <w:tcW w:w="9355" w:type="dxa"/>
+            <w:gridSpan w:val="2"/>
+            <w:shd w:val="clear" w:color="auto" w:fill="8EAADB" w:themeFill="accent1" w:themeFillTint="99"/>
+          </w:tcPr>
+          <w:p>
+            <w:pPr>
+              <w:jc w:val="center"/>
+              <w:rPr>
+                <w:b/>
+              </w:rPr>
+            </w:pPr>
+            <w:r>
+              <w:rPr>
+                <w:b/>
+              </w:rPr>
+              <w:t xml:space="preserve">Data Set 1 </w:t>
+            </w:r>
+          </w:p>
+        </w:tc>
+      </w:tr>
+      <w:tr>
+        <w:tc>
+          <w:tcPr>
+            <w:tcW w:w="2875" w:type="dxa"/>
+            <w:shd w:val="clear" w:color="auto" w:fill="8EAADB" w:themeFill="accent1" w:themeFillTint="99"/>
+          </w:tcPr>
+          <w:p>
+            <w:pPr>
+              <w:rPr>
+                <w:b/>
+              </w:rPr>
+            </w:pPr>
+            <w:r>
+              <w:rPr>
+                <w:b/>
+              </w:rPr>
+              <w:t>Fields</w:t>
+            </w:r>
+          </w:p>
+        </w:tc>
+        <w:tc>
+          <w:tcPr>
+            <w:tcW w:w="6480" w:type="dxa"/>
+            <w:shd w:val="clear" w:color="auto" w:fill="8EAADB" w:themeFill="accent1" w:themeFillTint="99"/>
+          </w:tcPr>
+          <w:p>
+            <w:pPr>
+              <w:jc w:val="center"/>
+              <w:rPr>
+                <w:b/>
+              </w:rPr>
+            </w:pPr>
+            <w:r>
+              <w:rPr>
+                <w:b/>
+              </w:rPr>
+              <w:t>Values</w:t>
+            </w:r>
+          </w:p>
+        </w:tc>
+      </w:tr>
+      <w:tr>
+        <w:tc>
+          <w:tcPr>
+            <w:tcW w:w="2875" w:type="dxa"/>
+            <w:shd w:val="clear" w:color="auto" w:fill="8EAADB" w:themeFill="accent1" w:themeFillTint="99"/>
+          </w:tcPr>
+          <w:p>
+            <w:pPr>
+              <w:rPr>
+                <w:b/>
+              </w:rPr>
+            </w:pPr>
+            <w:r>
+              <w:rPr>
+                <w:b/>
+              </w:rPr>
+              <w:t>Product Code</w:t>
+            </w:r>
+          </w:p>
+        </w:tc>
+        <w:tc>
+          <w:tcPr>
+            <w:tcW w:w="6480" w:type="dxa"/>
+          </w:tcPr>
+          <w:p>
+            <w:r>
+              <w:t>L2</w:t>
+            </w:r>
+          </w:p>
+        </w:tc>
+      </w:tr>
+      <w:tr>
+        <w:tc>
+          <w:tcPr>
+            <w:tcW w:w="2875" w:type="dxa"/>
+            <w:shd w:val="clear" w:color="auto" w:fill="8EAADB" w:themeFill="accent1" w:themeFillTint="99"/>
+          </w:tcPr>
+          <w:p>
+            <w:pPr>
+              <w:rPr>
+                <w:b/>
+              </w:rPr>
+            </w:pPr>
+            <w:r>
+              <w:rPr>
+                <w:b/>
+              </w:rPr>
+              <w:t>Product Name</w:t>
+            </w:r>
+          </w:p>
+        </w:tc>
+        <w:tc>
+          <w:tcPr>
+            <w:tcW w:w="6480" w:type="dxa"/>
+          </w:tcPr>
+          <w:p>
+            <w:r>
+              <w:t>UPT002 TEST</w:t>
+            </w:r>
+          </w:p>
+        </w:tc>
+      </w:tr>
+      <w:tr>
+        <w:tc>
+          <w:tcPr>
+            <w:tcW w:w="2875" w:type="dxa"/>
+            <w:shd w:val="clear" w:color="auto" w:fill="8EAADB" w:themeFill="accent1" w:themeFillTint="99"/>
+          </w:tcPr>
+          <w:p>
+            <w:pPr>
+              <w:rPr>
+                <w:b/>
+              </w:rPr>
+            </w:pPr>
+            <w:r>
+              <w:rPr>
+                <w:b/>
+              </w:rPr>
+              <w:t>Price</w:t>
+            </w:r>
+          </w:p>
+        </w:tc>
+        <w:tc>
+          <w:tcPr>
+            <w:tcW w:w="6480" w:type="dxa"/>
+          </w:tcPr>
+          <w:p/>
+        </w:tc>
+      </w:tr>
+      <w:tr>
+        <w:tc>
+          <w:tcPr>
+            <w:tcW w:w="2875" w:type="dxa"/>
+            <w:shd w:val="clear" w:color="auto" w:fill="8EAADB" w:themeFill="accent1" w:themeFillTint="99"/>
+          </w:tcPr>
+          <w:p>
+            <w:pPr>
+              <w:rPr>
+                <w:b/>
+              </w:rPr>
+            </w:pPr>
+            <w:r>
+              <w:rPr>
+                <w:b/>
+              </w:rPr>
+              <w:t xml:space="preserve">Description </w:t>
+            </w:r>
+          </w:p>
+        </w:tc>
+        <w:tc>
+          <w:tcPr>
+            <w:tcW w:w="6480" w:type="dxa"/>
+          </w:tcPr>
+          <w:p>
+            <w:r>
+              <w:t>TEST</w:t>
+            </w:r>
+          </w:p>
+        </w:tc>
+      </w:tr>
+    </w:tbl>
+    <w:p>
+      <w:pPr>
+        <w:pStyle w:val="Heading3"/>
+      </w:pPr>
+    </w:p>
+    <w:p>
+      <w:pPr>
+        <w:pStyle w:val="Heading3"/>
+      </w:pPr>
+      <w:bookmarkStart w:id="8" w:name="_Toc524640496"/>
+      <w:r>
+        <w:t>Result Screenshots:</w:t>
+      </w:r>
+      <w:bookmarkEnd w:id="8"/>
+    </w:p>
+    <w:p>
+      <w:pPr>
+        <w:rPr>
+          <w:b/>
+        </w:rPr>
+      </w:pPr>
+      <w:r>
+        <w:rPr>
+          <w:b/>
+        </w:rPr>
+        <w:t>Step 1</w:t>
+      </w:r>
+    </w:p>
+    <w:p>
+      <w:r>
+        <w:t>Click on ‘Edit’ Icon for the product that needs to be updated.</w:t>
+      </w:r>
+    </w:p>
+    <w:p>
+      <w:pPr>
+        <w:rPr>
+          <w:b/>
+        </w:rPr>
+      </w:pPr>
+      <w:r>
+        <w:rPr>
+          <w:b/>
+          <w:noProof/>
+        </w:rPr>
+        <w:lastRenderedPageBreak/>
+        <w:drawing>
+          <wp:inline distT="0" distB="0" distL="0" distR="0" wp14:anchorId="4BC615C9" wp14:editId="3CD43F8F">
+            <wp:extent cx="5943600" cy="3318510"/>
+            <wp:effectExtent l="0" t="0" r="0" b="0"/>
+            <wp:docPr id="1" name="Picture 1"/>
+            <wp:cNvGraphicFramePr>
+              <a:graphicFrameLocks xmlns:a="http://schemas.openxmlformats.org/drawingml/2006/main" noChangeAspect="1"/>
+            </wp:cNvGraphicFramePr>
+            <a:graphic xmlns:a="http://schemas.openxmlformats.org/drawingml/2006/main">
+              <a:graphicData uri="http://schemas.openxmlformats.org/drawingml/2006/picture">
+                <pic:pic xmlns:pic="http://schemas.openxmlformats.org/drawingml/2006/picture">
+                  <pic:nvPicPr>
+                    <pic:cNvPr id="1" name="Step 1.PNG"/>
+                    <pic:cNvPicPr/>
+                  </pic:nvPicPr>
+                  <pic:blipFill>
+                    <a:blip r:embed="rId16">
+                      <a:extLst>
+                        <a:ext uri="{28A0092B-C50C-407E-A947-70E740481C1C}">
+                          <a14:useLocalDpi xmlns:a14="http://schemas.microsoft.com/office/drawing/2010/main" val="0"/>
+                        </a:ext>
+                      </a:extLst>
+                    </a:blip>
+                    <a:stretch>
+                      <a:fillRect/>
+                    </a:stretch>
+                  </pic:blipFill>
+                  <pic:spPr>
+                    <a:xfrm>
+                      <a:off x="0" y="0"/>
+                      <a:ext cx="5943600" cy="3318510"/>
+                    </a:xfrm>
+                    <a:prstGeom prst="rect">
+                      <a:avLst/>
+                    </a:prstGeom>
+                  </pic:spPr>
+                </pic:pic>
+              </a:graphicData>
+            </a:graphic>
+          </wp:inline>
+        </w:drawing>
+      </w:r>
+    </w:p>
+    <w:p>
+      <w:pPr>
+        <w:rPr>
+          <w:b/>
+        </w:rPr>
+      </w:pPr>
+    </w:p>
+    <w:p>
+      <w:pPr>
+        <w:rPr>
+          <w:b/>
+        </w:rPr>
+      </w:pPr>
+    </w:p>
+    <w:p>
+      <w:pPr>
+        <w:rPr>
+          <w:b/>
+        </w:rPr>
+      </w:pPr>
+    </w:p>
+    <w:p>
+      <w:pPr>
+        <w:rPr>
+          <w:b/>
+        </w:rPr>
+      </w:pPr>
+    </w:p>
+    <w:p>
+      <w:pPr>
+        <w:rPr>
+          <w:b/>
+        </w:rPr>
+      </w:pPr>
+    </w:p>
+    <w:p>
+      <w:pPr>
+        <w:rPr>
+          <w:b/>
+        </w:rPr>
+      </w:pPr>
+    </w:p>
+    <w:p>
+      <w:pPr>
+        <w:jc w:val="both"/>
+      </w:pPr>
+      <w:r>
+        <w:t>Update Product Page displaying all the details of the product that can be edited except for product code.</w:t>
+      </w:r>
+    </w:p>
+    <w:p>
+      <w:pPr>
+        <w:rPr>
+          <w:b/>
+        </w:rPr>
+      </w:pPr>
+      <w:r>
+        <w:rPr>
+          <w:b/>
+          <w:noProof/>
+        </w:rPr>
+        <w:lastRenderedPageBreak/>
+        <w:drawing>
+          <wp:inline distT="0" distB="0" distL="0" distR="0" wp14:anchorId="282F1EC0" wp14:editId="73667AAD">
+            <wp:extent cx="5943600" cy="3280410"/>
+            <wp:effectExtent l="0" t="0" r="0" b="0"/>
+            <wp:docPr id="2" name="Picture 2"/>
+            <wp:cNvGraphicFramePr>
+              <a:graphicFrameLocks xmlns:a="http://schemas.openxmlformats.org/drawingml/2006/main" noChangeAspect="1"/>
+            </wp:cNvGraphicFramePr>
+            <a:graphic xmlns:a="http://schemas.openxmlformats.org/drawingml/2006/main">
+              <a:graphicData uri="http://schemas.openxmlformats.org/drawingml/2006/picture">
+                <pic:pic xmlns:pic="http://schemas.openxmlformats.org/drawingml/2006/picture">
+                  <pic:nvPicPr>
+                    <pic:cNvPr id="2" name="Step 2.PNG"/>
+                    <pic:cNvPicPr/>
+                  </pic:nvPicPr>
+                  <pic:blipFill>
+                    <a:blip r:embed="rId17">
+                      <a:extLst>
+                        <a:ext uri="{28A0092B-C50C-407E-A947-70E740481C1C}">
+                          <a14:useLocalDpi xmlns:a14="http://schemas.microsoft.com/office/drawing/2010/main" val="0"/>
+                        </a:ext>
+                      </a:extLst>
+                    </a:blip>
+                    <a:stretch>
+                      <a:fillRect/>
+                    </a:stretch>
+                  </pic:blipFill>
+                  <pic:spPr>
+                    <a:xfrm>
+                      <a:off x="0" y="0"/>
+                      <a:ext cx="5943600" cy="3280410"/>
+                    </a:xfrm>
+                    <a:prstGeom prst="rect">
+                      <a:avLst/>
+                    </a:prstGeom>
+                  </pic:spPr>
+                </pic:pic>
+              </a:graphicData>
+            </a:graphic>
+          </wp:inline>
+        </w:drawing>
+      </w:r>
+    </w:p>
+    <w:p>
+      <w:pPr>
+        <w:rPr>
+          <w:b/>
+        </w:rPr>
+      </w:pPr>
+      <w:r>
+        <w:rPr>
+          <w:b/>
+        </w:rPr>
+        <w:t>Step 2</w:t>
+      </w:r>
+    </w:p>
+    <w:p>
+      <w:r>
+        <w:t>Necessary updates are made. Price field is left empty.</w:t>
+      </w:r>
+    </w:p>
+    <w:p>
+      <w:pPr>
+        <w:rPr>
+          <w:b/>
+        </w:rPr>
+      </w:pPr>
+      <w:r>
+        <w:rPr>
+          <w:b/>
+          <w:noProof/>
+        </w:rPr>
+        <w:drawing>
+          <wp:inline distT="0" distB="0" distL="0" distR="0" wp14:anchorId="5D28A16F" wp14:editId="2C61E2F9">
+            <wp:extent cx="5943600" cy="3300730"/>
+            <wp:effectExtent l="0" t="0" r="0" b="0"/>
+            <wp:docPr id="3" name="Picture 3"/>
+            <wp:cNvGraphicFramePr>
+              <a:graphicFrameLocks xmlns:a="http://schemas.openxmlformats.org/drawingml/2006/main" noChangeAspect="1"/>
+            </wp:cNvGraphicFramePr>
+            <a:graphic xmlns:a="http://schemas.openxmlformats.org/drawingml/2006/main">
+              <a:graphicData uri="http://schemas.openxmlformats.org/drawingml/2006/picture">
+                <pic:pic xmlns:pic="http://schemas.openxmlformats.org/drawingml/2006/picture">
+                  <pic:nvPicPr>
+                    <pic:cNvPr id="3" name="Step 3.PNG"/>
+                    <pic:cNvPicPr/>
+                  </pic:nvPicPr>
+                  <pic:blipFill>
+                    <a:blip r:embed="rId18">
+                      <a:extLst>
+                        <a:ext uri="{28A0092B-C50C-407E-A947-70E740481C1C}">
+                          <a14:useLocalDpi xmlns:a14="http://schemas.microsoft.com/office/drawing/2010/main" val="0"/>
+                        </a:ext>
+                      </a:extLst>
+                    </a:blip>
+                    <a:stretch>
+                      <a:fillRect/>
+                    </a:stretch>
+                  </pic:blipFill>
+                  <pic:spPr>
+                    <a:xfrm>
+                      <a:off x="0" y="0"/>
+                      <a:ext cx="5943600" cy="3300730"/>
+                    </a:xfrm>
+                    <a:prstGeom prst="rect">
+                      <a:avLst/>
+                    </a:prstGeom>
+                  </pic:spPr>
+                </pic:pic>
+              </a:graphicData>
+            </a:graphic>
+          </wp:inline>
+        </w:drawing>
+      </w:r>
+    </w:p>
+    <w:p>
+      <w:pPr>
+        <w:rPr>
+          <w:b/>
+        </w:rPr>
+      </w:pPr>
+    </w:p>
+    <w:p>
+      <w:pPr>
+        <w:rPr>
+          <w:b/>
+        </w:rPr>
+      </w:pPr>
+    </w:p>
+    <w:p>
+      <w:pPr>
+        <w:rPr>
+          <w:b/>
+        </w:rPr>
+      </w:pPr>
+      <w:r>
+        <w:rPr>
+          <w:b/>
+        </w:rPr>
+        <w:t>Step 3</w:t>
+      </w:r>
+    </w:p>
+    <w:p>
+      <w:r>
+        <w:lastRenderedPageBreak/>
+        <w:t>After clicking on ‘Update’ Icon an appropriate message is displayed prompting user to enter all required field.</w:t>
+      </w:r>
+    </w:p>
+    <w:p>
+      <w:pPr>
+        <w:rPr>
+          <w:b/>
+        </w:rPr>
+      </w:pPr>
+      <w:r>
+        <w:rPr>
+          <w:b/>
+          <w:noProof/>
+        </w:rPr>
+        <w:drawing>
+          <wp:inline distT="0" distB="0" distL="0" distR="0" wp14:anchorId="0E3B06A5" wp14:editId="4F5553FD">
+            <wp:extent cx="5943600" cy="3281680"/>
+            <wp:effectExtent l="0" t="0" r="0" b="0"/>
+            <wp:docPr id="7" name="Picture 7"/>
+            <wp:cNvGraphicFramePr>
+              <a:graphicFrameLocks xmlns:a="http://schemas.openxmlformats.org/drawingml/2006/main" noChangeAspect="1"/>
+            </wp:cNvGraphicFramePr>
+            <a:graphic xmlns:a="http://schemas.openxmlformats.org/drawingml/2006/main">
+              <a:graphicData uri="http://schemas.openxmlformats.org/drawingml/2006/picture">
+                <pic:pic xmlns:pic="http://schemas.openxmlformats.org/drawingml/2006/picture">
+                  <pic:nvPicPr>
+                    <pic:cNvPr id="7" name="Step 4.PNG"/>
+                    <pic:cNvPicPr/>
+                  </pic:nvPicPr>
+                  <pic:blipFill>
+                    <a:blip r:embed="rId19">
+                      <a:extLst>
+                        <a:ext uri="{28A0092B-C50C-407E-A947-70E740481C1C}">
+                          <a14:useLocalDpi xmlns:a14="http://schemas.microsoft.com/office/drawing/2010/main" val="0"/>
+                        </a:ext>
+                      </a:extLst>
+                    </a:blip>
+                    <a:stretch>
+                      <a:fillRect/>
+                    </a:stretch>
+                  </pic:blipFill>
+                  <pic:spPr>
+                    <a:xfrm>
+                      <a:off x="0" y="0"/>
+                      <a:ext cx="5943600" cy="3281680"/>
+                    </a:xfrm>
+                    <a:prstGeom prst="rect">
+                      <a:avLst/>
+                    </a:prstGeom>
+                  </pic:spPr>
+                </pic:pic>
+              </a:graphicData>
+            </a:graphic>
+          </wp:inline>
+        </w:drawing>
+      </w:r>
+    </w:p>
+    <w:p>
+      <w:pPr>
+        <w:rPr>
+          <w:b/>
+        </w:rPr>
+      </w:pPr>
+      <w:r>
+        <w:rPr>
+          <w:b/>
+        </w:rPr>
+        <w:t>Step 4</w:t>
+      </w:r>
+    </w:p>
+    <w:p>
+      <w:r>
+        <w:t xml:space="preserve">After clicking ‘Ok’ the field that needs to be entered is highlighted. </w:t>
+      </w:r>
+    </w:p>
+    <w:p>
+      <w:pPr>
+        <w:rPr>
+          <w:b/>
+        </w:rPr>
+      </w:pPr>
+      <w:r>
+        <w:rPr>
+          <w:b/>
+          <w:noProof/>
+        </w:rPr>
+        <w:drawing>
+          <wp:inline distT="0" distB="0" distL="0" distR="0" wp14:anchorId="0DFEB60D" wp14:editId="3DC09D22">
+            <wp:extent cx="5943600" cy="3227070"/>
+            <wp:effectExtent l="0" t="0" r="0" b="0"/>
+            <wp:docPr id="8" name="Picture 8"/>
+            <wp:cNvGraphicFramePr>
+              <a:graphicFrameLocks xmlns:a="http://schemas.openxmlformats.org/drawingml/2006/main" noChangeAspect="1"/>
+            </wp:cNvGraphicFramePr>
+            <a:graphic xmlns:a="http://schemas.openxmlformats.org/drawingml/2006/main">
+              <a:graphicData uri="http://schemas.openxmlformats.org/drawingml/2006/picture">
+                <pic:pic xmlns:pic="http://schemas.openxmlformats.org/drawingml/2006/picture">
+                  <pic:nvPicPr>
+                    <pic:cNvPr id="8" name="Step 5.PNG"/>
+                    <pic:cNvPicPr/>
+                  </pic:nvPicPr>
+                  <pic:blipFill>
+                    <a:blip r:embed="rId20">
+                      <a:extLst>
+                        <a:ext uri="{28A0092B-C50C-407E-A947-70E740481C1C}">
+                          <a14:useLocalDpi xmlns:a14="http://schemas.microsoft.com/office/drawing/2010/main" val="0"/>
+                        </a:ext>
+                      </a:extLst>
+                    </a:blip>
+                    <a:stretch>
+                      <a:fillRect/>
+                    </a:stretch>
+                  </pic:blipFill>
+                  <pic:spPr>
+                    <a:xfrm>
+                      <a:off x="0" y="0"/>
+                      <a:ext cx="5943600" cy="3227070"/>
+                    </a:xfrm>
+                    <a:prstGeom prst="rect">
+                      <a:avLst/>
+                    </a:prstGeom>
+                  </pic:spPr>
+                </pic:pic>
+              </a:graphicData>
+            </a:graphic>
+          </wp:inline>
+        </w:drawing>
+      </w:r>
+    </w:p>
+    <w:p>
+      <w:pPr>
+        <w:pStyle w:val="Heading2"/>
+      </w:pPr>
+      <w:bookmarkStart w:id="9" w:name="_Toc524640497"/>
+      <w:r>
+        <w:lastRenderedPageBreak/>
+        <w:t xml:space="preserve">Data Set </w:t>
+      </w:r>
+      <w:r>
+        <w:t>2</w:t>
+      </w:r>
+      <w:bookmarkEnd w:id="9"/>
+    </w:p>
+    <w:tbl>
+      <w:tblPr>
+        <w:tblStyle w:val="TableGrid"/>
+        <w:tblW w:w="9355" w:type="dxa"/>
+        <w:tblLook w:val="04A0" w:firstRow="1" w:lastRow="0" w:firstColumn="1" w:lastColumn="0" w:noHBand="0" w:noVBand="1"/>
+      </w:tblPr>
+      <w:tblGrid>
+        <w:gridCol w:w="2875"/>
+        <w:gridCol w:w="6480"/>
+      </w:tblGrid>
+      <w:tr>
+        <w:trPr>
+          <w:trHeight w:val="440"/>
+        </w:trPr>
+        <w:tc>
+          <w:tcPr>
+            <w:tcW w:w="9355" w:type="dxa"/>
+            <w:gridSpan w:val="2"/>
+            <w:shd w:val="clear" w:color="auto" w:fill="8EAADB" w:themeFill="accent1" w:themeFillTint="99"/>
+          </w:tcPr>
+          <w:p>
+            <w:pPr>
+              <w:jc w:val="center"/>
+              <w:rPr>
+                <w:b/>
+              </w:rPr>
+            </w:pPr>
+            <w:r>
+              <w:rPr>
+                <w:b/>
+              </w:rPr>
+              <w:t xml:space="preserve">Data Set </w:t>
+            </w:r>
+            <w:r>
+              <w:rPr>
+                <w:b/>
+              </w:rPr>
+              <w:t>2</w:t>
+            </w:r>
+          </w:p>
+        </w:tc>
+      </w:tr>
+      <w:tr>
+        <w:tc>
+          <w:tcPr>
+            <w:tcW w:w="2875" w:type="dxa"/>
+            <w:shd w:val="clear" w:color="auto" w:fill="8EAADB" w:themeFill="accent1" w:themeFillTint="99"/>
+          </w:tcPr>
+          <w:p>
+            <w:pPr>
+              <w:rPr>
+                <w:b/>
+              </w:rPr>
+            </w:pPr>
+            <w:r>
+              <w:rPr>
+                <w:b/>
+              </w:rPr>
+              <w:t>Fields</w:t>
+            </w:r>
+          </w:p>
+        </w:tc>
+        <w:tc>
+          <w:tcPr>
+            <w:tcW w:w="6480" w:type="dxa"/>
+            <w:shd w:val="clear" w:color="auto" w:fill="8EAADB" w:themeFill="accent1" w:themeFillTint="99"/>
+          </w:tcPr>
+          <w:p>
+            <w:pPr>
+              <w:jc w:val="center"/>
+              <w:rPr>
+                <w:b/>
+              </w:rPr>
+            </w:pPr>
+            <w:r>
+              <w:rPr>
+                <w:b/>
+              </w:rPr>
+              <w:t>Values</w:t>
+            </w:r>
+          </w:p>
+        </w:tc>
+      </w:tr>
+      <w:tr>
+        <w:tc>
+          <w:tcPr>
+            <w:tcW w:w="2875" w:type="dxa"/>
+            <w:shd w:val="clear" w:color="auto" w:fill="8EAADB" w:themeFill="accent1" w:themeFillTint="99"/>
+          </w:tcPr>
+          <w:p>
+            <w:pPr>
+              <w:rPr>
+                <w:b/>
+              </w:rPr>
+            </w:pPr>
+            <w:r>
+              <w:rPr>
+                <w:b/>
+              </w:rPr>
+              <w:t>Product Code</w:t>
+            </w:r>
+          </w:p>
+        </w:tc>
+        <w:tc>
+          <w:tcPr>
+            <w:tcW w:w="6480" w:type="dxa"/>
+          </w:tcPr>
+          <w:p>
+            <w:r>
+              <w:t>L2</w:t>
+            </w:r>
+          </w:p>
+        </w:tc>
+      </w:tr>
+      <w:tr>
+        <w:tc>
+          <w:tcPr>
+            <w:tcW w:w="2875" w:type="dxa"/>
+            <w:shd w:val="clear" w:color="auto" w:fill="8EAADB" w:themeFill="accent1" w:themeFillTint="99"/>
+          </w:tcPr>
+          <w:p>
+            <w:pPr>
+              <w:rPr>
+                <w:b/>
+              </w:rPr>
+            </w:pPr>
+            <w:r>
+              <w:rPr>
+                <w:b/>
+              </w:rPr>
+              <w:t>Product Name</w:t>
+            </w:r>
+          </w:p>
+        </w:tc>
+        <w:tc>
+          <w:tcPr>
+            <w:tcW w:w="6480" w:type="dxa"/>
+          </w:tcPr>
+          <w:p/>
+        </w:tc>
+      </w:tr>
+      <w:tr>
+        <w:tc>
+          <w:tcPr>
+            <w:tcW w:w="2875" w:type="dxa"/>
+            <w:shd w:val="clear" w:color="auto" w:fill="8EAADB" w:themeFill="accent1" w:themeFillTint="99"/>
+          </w:tcPr>
+          <w:p>
+            <w:pPr>
+              <w:rPr>
+                <w:b/>
+              </w:rPr>
+            </w:pPr>
+            <w:r>
+              <w:rPr>
+                <w:b/>
+              </w:rPr>
+              <w:t>Price</w:t>
+            </w:r>
+          </w:p>
+        </w:tc>
+        <w:tc>
+          <w:tcPr>
+            <w:tcW w:w="6480" w:type="dxa"/>
+          </w:tcPr>
+          <w:p>
+            <w:r>
+              <w:t>49.00</w:t>
+            </w:r>
+          </w:p>
+        </w:tc>
+      </w:tr>
+      <w:tr>
+        <w:tc>
+          <w:tcPr>
+            <w:tcW w:w="2875" w:type="dxa"/>
+            <w:shd w:val="clear" w:color="auto" w:fill="8EAADB" w:themeFill="accent1" w:themeFillTint="99"/>
+          </w:tcPr>
+          <w:p>
+            <w:pPr>
+              <w:rPr>
+                <w:b/>
+              </w:rPr>
+            </w:pPr>
+            <w:r>
+              <w:rPr>
+                <w:b/>
+              </w:rPr>
+              <w:t xml:space="preserve">Description </w:t>
+            </w:r>
+          </w:p>
+        </w:tc>
+        <w:tc>
+          <w:tcPr>
+            <w:tcW w:w="6480" w:type="dxa"/>
+          </w:tcPr>
+          <w:p/>
+        </w:tc>
+      </w:tr>
+    </w:tbl>
+    <w:p>
+      <w:pPr>
+        <w:pStyle w:val="Heading3"/>
+      </w:pPr>
+      <w:bookmarkStart w:id="10" w:name="_Toc524640498"/>
+      <w:r>
+        <w:t>Result Screenshots:</w:t>
+      </w:r>
+      <w:bookmarkEnd w:id="10"/>
+    </w:p>
+    <w:p>
+      <w:pPr>
+        <w:rPr>
+          <w:b/>
+        </w:rPr>
+      </w:pPr>
+      <w:r>
+        <w:rPr>
+          <w:b/>
+        </w:rPr>
+        <w:t>Step 1</w:t>
+      </w:r>
+    </w:p>
+    <w:p>
+      <w:r>
+        <w:t>Click on ‘Edit’ Icon for the product that needs to be updated.</w:t>
+      </w:r>
+    </w:p>
+    <w:p>
+      <w:pPr>
+        <w:rPr>
+          <w:b/>
+        </w:rPr>
+      </w:pPr>
+      <w:r>
+        <w:rPr>
+          <w:b/>
+          <w:noProof/>
+        </w:rPr>
+        <w:drawing>
+          <wp:inline distT="0" distB="0" distL="0" distR="0" wp14:anchorId="3D8B2EF1" wp14:editId="1F94981D">
+            <wp:extent cx="5943600" cy="3318510"/>
+            <wp:effectExtent l="0" t="0" r="0" b="0"/>
+            <wp:docPr id="17" name="Picture 17"/>
+            <wp:cNvGraphicFramePr>
+              <a:graphicFrameLocks xmlns:a="http://schemas.openxmlformats.org/drawingml/2006/main" noChangeAspect="1"/>
+            </wp:cNvGraphicFramePr>
+            <a:graphic xmlns:a="http://schemas.openxmlformats.org/drawingml/2006/main">
+              <a:graphicData uri="http://schemas.openxmlformats.org/drawingml/2006/picture">
+                <pic:pic xmlns:pic="http://schemas.openxmlformats.org/drawingml/2006/picture">
+                  <pic:nvPicPr>
+                    <pic:cNvPr id="1" name="Step 1.PNG"/>
+                    <pic:cNvPicPr/>
+                  </pic:nvPicPr>
+                  <pic:blipFill>
+                    <a:blip r:embed="rId16">
+                      <a:extLst>
+                        <a:ext uri="{28A0092B-C50C-407E-A947-70E740481C1C}">
+                          <a14:useLocalDpi xmlns:a14="http://schemas.microsoft.com/office/drawing/2010/main" val="0"/>
+                        </a:ext>
+                      </a:extLst>
+                    </a:blip>
+                    <a:stretch>
+                      <a:fillRect/>
+                    </a:stretch>
+                  </pic:blipFill>
+                  <pic:spPr>
+                    <a:xfrm>
+                      <a:off x="0" y="0"/>
+                      <a:ext cx="5943600" cy="3318510"/>
+                    </a:xfrm>
+                    <a:prstGeom prst="rect">
+                      <a:avLst/>
+                    </a:prstGeom>
+                  </pic:spPr>
+                </pic:pic>
+              </a:graphicData>
+            </a:graphic>
+          </wp:inline>
+        </w:drawing>
+      </w:r>
+      <w:r>
+        <w:t>Update Product Page displaying all the details of the product that can be edited except for product code.</w:t>
+      </w:r>
+    </w:p>
+    <w:p>
+      <w:pPr>
+        <w:rPr>
+          <w:b/>
+        </w:rPr>
+      </w:pPr>
+      <w:r>
+        <w:rPr>
+          <w:b/>
+          <w:noProof/>
+        </w:rPr>
+        <w:lastRenderedPageBreak/>
+        <w:drawing>
+          <wp:inline distT="0" distB="0" distL="0" distR="0" wp14:anchorId="229C4BBB" wp14:editId="61120B70">
+            <wp:extent cx="5943600" cy="3280410"/>
+            <wp:effectExtent l="0" t="0" r="0" b="0"/>
+            <wp:docPr id="18" name="Picture 18"/>
+            <wp:cNvGraphicFramePr>
+              <a:graphicFrameLocks xmlns:a="http://schemas.openxmlformats.org/drawingml/2006/main" noChangeAspect="1"/>
+            </wp:cNvGraphicFramePr>
+            <a:graphic xmlns:a="http://schemas.openxmlformats.org/drawingml/2006/main">
+              <a:graphicData uri="http://schemas.openxmlformats.org/drawingml/2006/picture">
+                <pic:pic xmlns:pic="http://schemas.openxmlformats.org/drawingml/2006/picture">
+                  <pic:nvPicPr>
+                    <pic:cNvPr id="2" name="Step 2.PNG"/>
+                    <pic:cNvPicPr/>
+                  </pic:nvPicPr>
+                  <pic:blipFill>
+                    <a:blip r:embed="rId17">
+                      <a:extLst>
+                        <a:ext uri="{28A0092B-C50C-407E-A947-70E740481C1C}">
+                          <a14:useLocalDpi xmlns:a14="http://schemas.microsoft.com/office/drawing/2010/main" val="0"/>
+                        </a:ext>
+                      </a:extLst>
+                    </a:blip>
+                    <a:stretch>
+                      <a:fillRect/>
+                    </a:stretch>
+                  </pic:blipFill>
+                  <pic:spPr>
+                    <a:xfrm>
+                      <a:off x="0" y="0"/>
+                      <a:ext cx="5943600" cy="3280410"/>
+                    </a:xfrm>
+                    <a:prstGeom prst="rect">
+                      <a:avLst/>
+                    </a:prstGeom>
+                  </pic:spPr>
+                </pic:pic>
+              </a:graphicData>
+            </a:graphic>
+          </wp:inline>
+        </w:drawing>
+      </w:r>
+    </w:p>
+    <w:p>
+      <w:pPr>
+        <w:rPr>
+          <w:b/>
+        </w:rPr>
+      </w:pPr>
+      <w:r>
+        <w:rPr>
+          <w:b/>
+        </w:rPr>
+        <w:t>Step 2</w:t>
+      </w:r>
+    </w:p>
+    <w:p>
+      <w:r>
+        <w:t xml:space="preserve">Necessary updates are made. </w:t>
+      </w:r>
+      <w:r>
+        <w:t>Product Name and Description Field are left empty.</w:t>
+      </w:r>
+    </w:p>
+    <w:p>
+      <w:r>
+        <w:rPr>
+          <w:noProof/>
+        </w:rPr>
+        <w:drawing>
+          <wp:inline distT="0" distB="0" distL="0" distR="0" wp14:anchorId="49A2AC24" wp14:editId="2A663F30">
+            <wp:extent cx="5943600" cy="3305810"/>
+            <wp:effectExtent l="0" t="0" r="0" b="8890"/>
+            <wp:docPr id="31" name="Picture 31"/>
+            <wp:cNvGraphicFramePr>
+              <a:graphicFrameLocks xmlns:a="http://schemas.openxmlformats.org/drawingml/2006/main" noChangeAspect="1"/>
+            </wp:cNvGraphicFramePr>
+            <a:graphic xmlns:a="http://schemas.openxmlformats.org/drawingml/2006/main">
+              <a:graphicData uri="http://schemas.openxmlformats.org/drawingml/2006/picture">
+                <pic:pic xmlns:pic="http://schemas.openxmlformats.org/drawingml/2006/picture">
+                  <pic:nvPicPr>
+                    <pic:cNvPr id="31" name="Step 3.PNG"/>
+                    <pic:cNvPicPr/>
+                  </pic:nvPicPr>
+                  <pic:blipFill>
+                    <a:blip r:embed="rId21">
+                      <a:extLst>
+                        <a:ext uri="{28A0092B-C50C-407E-A947-70E740481C1C}">
+                          <a14:useLocalDpi xmlns:a14="http://schemas.microsoft.com/office/drawing/2010/main" val="0"/>
+                        </a:ext>
+                      </a:extLst>
+                    </a:blip>
+                    <a:stretch>
+                      <a:fillRect/>
+                    </a:stretch>
+                  </pic:blipFill>
+                  <pic:spPr>
+                    <a:xfrm>
+                      <a:off x="0" y="0"/>
+                      <a:ext cx="5943600" cy="3305810"/>
+                    </a:xfrm>
+                    <a:prstGeom prst="rect">
+                      <a:avLst/>
+                    </a:prstGeom>
+                  </pic:spPr>
+                </pic:pic>
+              </a:graphicData>
+            </a:graphic>
+          </wp:inline>
+        </w:drawing>
+      </w:r>
+    </w:p>
+    <w:p>
+      <w:pPr>
+        <w:rPr>
+          <w:b/>
+        </w:rPr>
+      </w:pPr>
+    </w:p>
+    <w:p>
+      <w:pPr>
+        <w:rPr>
+          <w:b/>
+        </w:rPr>
+      </w:pPr>
+    </w:p>
+    <w:p>
+      <w:pPr>
+        <w:rPr>
+          <w:b/>
+        </w:rPr>
+      </w:pPr>
+    </w:p>
+    <w:p>
+      <w:pPr>
+        <w:rPr>
+          <w:b/>
+        </w:rPr>
+      </w:pPr>
+      <w:r>
+        <w:rPr>
+          <w:b/>
+        </w:rPr>
+        <w:lastRenderedPageBreak/>
+        <w:t>Step 3</w:t>
+      </w:r>
+    </w:p>
+    <w:p>
+      <w:r>
+        <w:t>After clicking on ‘Update’ Icon an appropriate message is displayed prompting user to enter all required field.</w:t>
+      </w:r>
+    </w:p>
+    <w:p>
+      <w:pPr>
+        <w:rPr>
+          <w:b/>
+        </w:rPr>
+      </w:pPr>
+      <w:r>
+        <w:rPr>
+          <w:b/>
+          <w:noProof/>
+        </w:rPr>
+        <w:drawing>
+          <wp:inline distT="0" distB="0" distL="0" distR="0" wp14:anchorId="2F2129E1" wp14:editId="1159246C">
+            <wp:extent cx="5943600" cy="3324225"/>
+            <wp:effectExtent l="0" t="0" r="0" b="9525"/>
+            <wp:docPr id="29" name="Picture 29"/>
+            <wp:cNvGraphicFramePr>
+              <a:graphicFrameLocks xmlns:a="http://schemas.openxmlformats.org/drawingml/2006/main" noChangeAspect="1"/>
+            </wp:cNvGraphicFramePr>
+            <a:graphic xmlns:a="http://schemas.openxmlformats.org/drawingml/2006/main">
+              <a:graphicData uri="http://schemas.openxmlformats.org/drawingml/2006/picture">
+                <pic:pic xmlns:pic="http://schemas.openxmlformats.org/drawingml/2006/picture">
+                  <pic:nvPicPr>
+                    <pic:cNvPr id="29" name="Step 4.PNG"/>
+                    <pic:cNvPicPr/>
+                  </pic:nvPicPr>
+                  <pic:blipFill>
+                    <a:blip r:embed="rId22">
+                      <a:extLst>
+                        <a:ext uri="{28A0092B-C50C-407E-A947-70E740481C1C}">
+                          <a14:useLocalDpi xmlns:a14="http://schemas.microsoft.com/office/drawing/2010/main" val="0"/>
+                        </a:ext>
+                      </a:extLst>
+                    </a:blip>
+                    <a:stretch>
+                      <a:fillRect/>
+                    </a:stretch>
+                  </pic:blipFill>
+                  <pic:spPr>
+                    <a:xfrm>
+                      <a:off x="0" y="0"/>
+                      <a:ext cx="5943600" cy="3324225"/>
+                    </a:xfrm>
+                    <a:prstGeom prst="rect">
+                      <a:avLst/>
+                    </a:prstGeom>
+                  </pic:spPr>
+                </pic:pic>
+              </a:graphicData>
+            </a:graphic>
+          </wp:inline>
+        </w:drawing>
+      </w:r>
+    </w:p>
+    <w:p>
+      <w:pPr>
+        <w:rPr>
+          <w:b/>
+        </w:rPr>
+      </w:pPr>
+      <w:r>
+        <w:rPr>
+          <w:b/>
+        </w:rPr>
+        <w:t>Step 4</w:t>
+      </w:r>
+    </w:p>
+    <w:p>
+      <w:r>
+        <w:t xml:space="preserve">After clicking ‘Ok’ the field that needs to be entered is highlighted. </w:t>
+      </w:r>
+    </w:p>
+    <w:p>
+      <w:pPr>
+        <w:rPr>
+          <w:b/>
+        </w:rPr>
+      </w:pPr>
+      <w:r>
+        <w:rPr>
+          <w:b/>
+          <w:noProof/>
+        </w:rPr>
+        <w:drawing>
+          <wp:inline distT="0" distB="0" distL="0" distR="0" wp14:anchorId="6EAD86E8" wp14:editId="77126A95">
+            <wp:extent cx="5943600" cy="3313430"/>
+            <wp:effectExtent l="0" t="0" r="0" b="1270"/>
+            <wp:docPr id="26" name="Picture 26"/>
+            <wp:cNvGraphicFramePr>
+              <a:graphicFrameLocks xmlns:a="http://schemas.openxmlformats.org/drawingml/2006/main" noChangeAspect="1"/>
+            </wp:cNvGraphicFramePr>
+            <a:graphic xmlns:a="http://schemas.openxmlformats.org/drawingml/2006/main">
+              <a:graphicData uri="http://schemas.openxmlformats.org/drawingml/2006/picture">
+                <pic:pic xmlns:pic="http://schemas.openxmlformats.org/drawingml/2006/picture">
+                  <pic:nvPicPr>
+                    <pic:cNvPr id="26" name="Step 5.PNG"/>
+                    <pic:cNvPicPr/>
+                  </pic:nvPicPr>
+                  <pic:blipFill>
+                    <a:blip r:embed="rId23">
+                      <a:extLst>
+                        <a:ext uri="{28A0092B-C50C-407E-A947-70E740481C1C}">
+                          <a14:useLocalDpi xmlns:a14="http://schemas.microsoft.com/office/drawing/2010/main" val="0"/>
+                        </a:ext>
+                      </a:extLst>
+                    </a:blip>
+                    <a:stretch>
+                      <a:fillRect/>
+                    </a:stretch>
+                  </pic:blipFill>
+                  <pic:spPr>
+                    <a:xfrm>
+                      <a:off x="0" y="0"/>
+                      <a:ext cx="5943600" cy="3313430"/>
+                    </a:xfrm>
+                    <a:prstGeom prst="rect">
+                      <a:avLst/>
+                    </a:prstGeom>
+                  </pic:spPr>
+                </pic:pic>
+              </a:graphicData>
+            </a:graphic>
+          </wp:inline>
+        </w:drawing>
+      </w:r>
+    </w:p>
+    <w:p>
+      <w:pPr>
+        <w:pStyle w:val="Heading1"/>
+        <w:jc w:val="both"/>
+      </w:pPr>
+      <w:bookmarkStart w:id="11" w:name="_Toc524640499"/>
+      <w:r>
+        <w:lastRenderedPageBreak/>
+        <w:t>UPT00</w:t>
+      </w:r>
+      <w:r>
+        <w:t>3</w:t>
+      </w:r>
+      <w:r>
+        <w:t xml:space="preserve">- </w:t>
+      </w:r>
+      <w:r>
+        <w:t>Entering invalid Price value while updating a Product</w:t>
+      </w:r>
+      <w:bookmarkEnd w:id="11"/>
+    </w:p>
+    <w:tbl>
+      <w:tblPr>
+        <w:tblStyle w:val="TableGrid"/>
+        <w:tblW w:w="0" w:type="auto"/>
+        <w:tblLook w:val="04A0" w:firstRow="1" w:lastRow="0" w:firstColumn="1" w:lastColumn="0" w:noHBand="0" w:noVBand="1"/>
+      </w:tblPr>
+      <w:tblGrid>
+        <w:gridCol w:w="535"/>
+        <w:gridCol w:w="1890"/>
+        <w:gridCol w:w="1890"/>
+        <w:gridCol w:w="3780"/>
+        <w:gridCol w:w="630"/>
+        <w:gridCol w:w="625"/>
+      </w:tblGrid>
+      <w:tr>
+        <w:tc>
+          <w:tcPr>
+            <w:tcW w:w="2425" w:type="dxa"/>
+            <w:gridSpan w:val="2"/>
+            <w:shd w:val="clear" w:color="auto" w:fill="DBDBDB" w:themeFill="accent3" w:themeFillTint="66"/>
+          </w:tcPr>
+          <w:p>
+            <w:pPr>
+              <w:rPr>
+                <w:b/>
+              </w:rPr>
+            </w:pPr>
+            <w:r>
+              <w:rPr>
+                <w:b/>
+              </w:rPr>
+              <w:t>Test Name</w:t>
+            </w:r>
+          </w:p>
+        </w:tc>
+        <w:tc>
+          <w:tcPr>
+            <w:tcW w:w="6925" w:type="dxa"/>
+            <w:gridSpan w:val="4"/>
+          </w:tcPr>
+          <w:p>
+            <w:r>
+              <w:t xml:space="preserve">Test </w:t>
+            </w:r>
+            <w:r>
+              <w:t>e</w:t>
+            </w:r>
+            <w:r>
+              <w:t>ntering invalid Price value while updating a Product (Test UPT00</w:t>
+            </w:r>
+            <w:r>
+              <w:t>3</w:t>
+            </w:r>
+            <w:r>
+              <w:t>)</w:t>
+            </w:r>
+          </w:p>
+        </w:tc>
+      </w:tr>
+      <w:tr>
+        <w:tc>
+          <w:tcPr>
+            <w:tcW w:w="2425" w:type="dxa"/>
+            <w:gridSpan w:val="2"/>
+            <w:shd w:val="clear" w:color="auto" w:fill="DBDBDB" w:themeFill="accent3" w:themeFillTint="66"/>
+          </w:tcPr>
+          <w:p>
+            <w:pPr>
+              <w:rPr>
+                <w:b/>
+              </w:rPr>
+            </w:pPr>
+            <w:r>
+              <w:rPr>
+                <w:b/>
+              </w:rPr>
+              <w:t xml:space="preserve">Use Case Tested </w:t>
+            </w:r>
+          </w:p>
+        </w:tc>
+        <w:tc>
+          <w:tcPr>
+            <w:tcW w:w="6925" w:type="dxa"/>
+            <w:gridSpan w:val="4"/>
+          </w:tcPr>
+          <w:p>
+            <w:r>
+              <w:t>Manage Product</w:t>
+            </w:r>
+          </w:p>
+        </w:tc>
+      </w:tr>
+      <w:tr>
+        <w:tc>
+          <w:tcPr>
+            <w:tcW w:w="2425" w:type="dxa"/>
+            <w:gridSpan w:val="2"/>
+            <w:shd w:val="clear" w:color="auto" w:fill="DBDBDB" w:themeFill="accent3" w:themeFillTint="66"/>
+          </w:tcPr>
+          <w:p>
+            <w:pPr>
+              <w:rPr>
+                <w:b/>
+              </w:rPr>
+            </w:pPr>
+            <w:r>
+              <w:rPr>
+                <w:b/>
+              </w:rPr>
+              <w:t xml:space="preserve">Test Description </w:t>
+            </w:r>
+          </w:p>
+        </w:tc>
+        <w:tc>
+          <w:tcPr>
+            <w:tcW w:w="6925" w:type="dxa"/>
+            <w:gridSpan w:val="4"/>
+          </w:tcPr>
+          <w:p>
+            <w:pPr>
+              <w:jc w:val="both"/>
+            </w:pPr>
+            <w:r>
+              <w:t xml:space="preserve">This test tests how the system reacts when </w:t>
+            </w:r>
+            <w:r>
+              <w:t>invalid price value is entered</w:t>
+            </w:r>
+            <w:r>
+              <w:t xml:space="preserve"> while updating details of a product</w:t>
+            </w:r>
+          </w:p>
+        </w:tc>
+      </w:tr>
+      <w:tr>
+        <w:tc>
+          <w:tcPr>
+            <w:tcW w:w="2425" w:type="dxa"/>
+            <w:gridSpan w:val="2"/>
+            <w:shd w:val="clear" w:color="auto" w:fill="DBDBDB" w:themeFill="accent3" w:themeFillTint="66"/>
+          </w:tcPr>
+          <w:p>
+            <w:pPr>
+              <w:rPr>
+                <w:b/>
+              </w:rPr>
+            </w:pPr>
+            <w:r>
+              <w:rPr>
+                <w:b/>
+              </w:rPr>
+              <w:t>Pre-Conditions</w:t>
+            </w:r>
+          </w:p>
+        </w:tc>
+        <w:tc>
+          <w:tcPr>
+            <w:tcW w:w="6925" w:type="dxa"/>
+            <w:gridSpan w:val="4"/>
+          </w:tcPr>
+          <w:p>
+            <w:pPr>
+              <w:jc w:val="both"/>
+            </w:pPr>
+            <w:r>
+              <w:t xml:space="preserve">Users need be logged in as a Warehouse Staff (Warehouse Staff Access) in the Manage Product page </w:t>
+            </w:r>
+          </w:p>
+          <w:p>
+            <w:pPr>
+              <w:jc w:val="both"/>
+              <w:rPr>
+                <w:b/>
+              </w:rPr>
+            </w:pPr>
+            <w:r>
+              <w:t xml:space="preserve">Meta data to store Product details in the database must exist. </w:t>
+            </w:r>
+          </w:p>
+        </w:tc>
+      </w:tr>
+      <w:tr>
+        <w:tc>
+          <w:tcPr>
+            <w:tcW w:w="2425" w:type="dxa"/>
+            <w:gridSpan w:val="2"/>
+            <w:shd w:val="clear" w:color="auto" w:fill="DBDBDB" w:themeFill="accent3" w:themeFillTint="66"/>
+          </w:tcPr>
+          <w:p>
+            <w:pPr>
+              <w:rPr>
+                <w:b/>
+              </w:rPr>
+            </w:pPr>
+            <w:r>
+              <w:rPr>
+                <w:b/>
+              </w:rPr>
+              <w:t>Post-Conditions</w:t>
+            </w:r>
+          </w:p>
+        </w:tc>
+        <w:tc>
+          <w:tcPr>
+            <w:tcW w:w="6925" w:type="dxa"/>
+            <w:gridSpan w:val="4"/>
+          </w:tcPr>
+          <w:p>
+            <w:pPr>
+              <w:jc w:val="both"/>
+            </w:pPr>
+            <w:r>
+              <w:t>Appropriate error message is displayed.</w:t>
+            </w:r>
+          </w:p>
+        </w:tc>
+      </w:tr>
+      <w:tr>
+        <w:tc>
+          <w:tcPr>
+            <w:tcW w:w="2425" w:type="dxa"/>
+            <w:gridSpan w:val="2"/>
+            <w:shd w:val="clear" w:color="auto" w:fill="DBDBDB" w:themeFill="accent3" w:themeFillTint="66"/>
+          </w:tcPr>
+          <w:p>
+            <w:pPr>
+              <w:rPr>
+                <w:b/>
+              </w:rPr>
+            </w:pPr>
+            <w:r>
+              <w:rPr>
+                <w:b/>
+              </w:rPr>
+              <w:t>Result (Pass/Fail/Warning/ Incomplete)</w:t>
+            </w:r>
+          </w:p>
+        </w:tc>
+        <w:tc>
+          <w:tcPr>
+            <w:tcW w:w="6925" w:type="dxa"/>
+            <w:gridSpan w:val="4"/>
+          </w:tcPr>
+          <w:p>
+            <w:r>
+              <w:t>Pass</w:t>
+            </w:r>
+          </w:p>
+        </w:tc>
+      </w:tr>
+      <w:tr>
+        <w:tc>
+          <w:tcPr>
+            <w:tcW w:w="535" w:type="dxa"/>
+            <w:shd w:val="clear" w:color="auto" w:fill="8EAADB" w:themeFill="accent1" w:themeFillTint="99"/>
+          </w:tcPr>
+          <w:p/>
+        </w:tc>
+        <w:tc>
+          <w:tcPr>
+            <w:tcW w:w="3780" w:type="dxa"/>
+            <w:gridSpan w:val="2"/>
+            <w:shd w:val="clear" w:color="auto" w:fill="8EAADB" w:themeFill="accent1" w:themeFillTint="99"/>
+          </w:tcPr>
+          <w:p>
+            <w:pPr>
+              <w:jc w:val="center"/>
+              <w:rPr>
+                <w:b/>
+              </w:rPr>
+            </w:pPr>
+            <w:r>
+              <w:rPr>
+                <w:b/>
+              </w:rPr>
+              <w:t>Test Step</w:t>
+            </w:r>
+          </w:p>
+        </w:tc>
+        <w:tc>
+          <w:tcPr>
+            <w:tcW w:w="3780" w:type="dxa"/>
+            <w:shd w:val="clear" w:color="auto" w:fill="8EAADB" w:themeFill="accent1" w:themeFillTint="99"/>
+          </w:tcPr>
+          <w:p>
+            <w:pPr>
+              <w:jc w:val="center"/>
+              <w:rPr>
+                <w:b/>
+              </w:rPr>
+            </w:pPr>
+            <w:r>
+              <w:rPr>
+                <w:b/>
+              </w:rPr>
+              <w:t>Expected Test Results</w:t>
+            </w:r>
+          </w:p>
+        </w:tc>
+        <w:tc>
+          <w:tcPr>
+            <w:tcW w:w="630" w:type="dxa"/>
+            <w:shd w:val="clear" w:color="auto" w:fill="8EAADB" w:themeFill="accent1" w:themeFillTint="99"/>
+          </w:tcPr>
+          <w:p>
+            <w:pPr>
+              <w:jc w:val="center"/>
+              <w:rPr>
+                <w:b/>
+              </w:rPr>
+            </w:pPr>
+            <w:r>
+              <w:rPr>
+                <w:b/>
+              </w:rPr>
+              <w:t>P</w:t>
+            </w:r>
+          </w:p>
+        </w:tc>
+        <w:tc>
+          <w:tcPr>
+            <w:tcW w:w="625" w:type="dxa"/>
+            <w:shd w:val="clear" w:color="auto" w:fill="8EAADB" w:themeFill="accent1" w:themeFillTint="99"/>
+          </w:tcPr>
+          <w:p>
+            <w:pPr>
+              <w:jc w:val="center"/>
+              <w:rPr>
+                <w:b/>
+              </w:rPr>
+            </w:pPr>
+            <w:r>
+              <w:rPr>
+                <w:b/>
+              </w:rPr>
+              <w:t>F</w:t>
+            </w:r>
+          </w:p>
+        </w:tc>
+      </w:tr>
+      <w:tr>
+        <w:tc>
+          <w:tcPr>
+            <w:tcW w:w="535" w:type="dxa"/>
+          </w:tcPr>
+          <w:p>
+            <w:r>
+              <w:t>1.</w:t>
+            </w:r>
+          </w:p>
+        </w:tc>
+        <w:tc>
+          <w:tcPr>
+            <w:tcW w:w="3780" w:type="dxa"/>
+            <w:gridSpan w:val="2"/>
+          </w:tcPr>
+          <w:p>
+            <w:pPr>
+              <w:jc w:val="both"/>
+            </w:pPr>
+            <w:r>
+              <w:t xml:space="preserve">Click on ‘Edit’ icon for the product whose details must be changed at the ‘Manage Product’ page. </w:t>
+            </w:r>
+          </w:p>
+        </w:tc>
+        <w:tc>
+          <w:tcPr>
+            <w:tcW w:w="3780" w:type="dxa"/>
+          </w:tcPr>
+          <w:p>
+            <w:pPr>
+              <w:jc w:val="both"/>
+            </w:pPr>
+            <w:r>
+              <w:t>Update Product Page is displayed with all the details which are editable except for the product code.</w:t>
+            </w:r>
+          </w:p>
+        </w:tc>
+        <w:tc>
+          <w:tcPr>
+            <w:tcW w:w="630" w:type="dxa"/>
+          </w:tcPr>
+          <w:p>
+            <w:r>
+              <w:t>P</w:t>
+            </w:r>
+          </w:p>
+        </w:tc>
+        <w:tc>
+          <w:tcPr>
+            <w:tcW w:w="625" w:type="dxa"/>
+          </w:tcPr>
+          <w:p/>
+        </w:tc>
+      </w:tr>
+      <w:tr>
+        <w:tc>
+          <w:tcPr>
+            <w:tcW w:w="535" w:type="dxa"/>
+          </w:tcPr>
+          <w:p>
+            <w:r>
+              <w:t>2.</w:t>
+            </w:r>
+          </w:p>
+        </w:tc>
+        <w:tc>
+          <w:tcPr>
+            <w:tcW w:w="3780" w:type="dxa"/>
+            <w:gridSpan w:val="2"/>
+          </w:tcPr>
+          <w:p>
+            <w:pPr>
+              <w:jc w:val="both"/>
+            </w:pPr>
+            <w:r>
+              <w:t xml:space="preserve">Change required values but </w:t>
+            </w:r>
+            <w:r>
+              <w:t>enter an invalid price value.</w:t>
+            </w:r>
+          </w:p>
+        </w:tc>
+        <w:tc>
+          <w:tcPr>
+            <w:tcW w:w="3780" w:type="dxa"/>
+          </w:tcPr>
+          <w:p>
+            <w:pPr>
+              <w:jc w:val="both"/>
+            </w:pPr>
+            <w:r>
+              <w:t>System waits for the user to click on the ‘Confirm’ icon.</w:t>
+            </w:r>
+          </w:p>
+        </w:tc>
+        <w:tc>
+          <w:tcPr>
+            <w:tcW w:w="630" w:type="dxa"/>
+          </w:tcPr>
+          <w:p>
+            <w:r>
+              <w:t>P</w:t>
+            </w:r>
+          </w:p>
+        </w:tc>
+        <w:tc>
+          <w:tcPr>
+            <w:tcW w:w="625" w:type="dxa"/>
+          </w:tcPr>
+          <w:p/>
+        </w:tc>
+      </w:tr>
+      <w:tr>
+        <w:tc>
+          <w:tcPr>
+            <w:tcW w:w="535" w:type="dxa"/>
+          </w:tcPr>
+          <w:p>
+            <w:r>
+              <w:t>3.</w:t>
+            </w:r>
+          </w:p>
+        </w:tc>
+        <w:tc>
+          <w:tcPr>
+            <w:tcW w:w="3780" w:type="dxa"/>
+            <w:gridSpan w:val="2"/>
+          </w:tcPr>
+          <w:p>
+            <w:pPr>
+              <w:jc w:val="both"/>
+            </w:pPr>
+            <w:r>
+              <w:t>Click on the ‘Confirm’ icon.</w:t>
+            </w:r>
+          </w:p>
+        </w:tc>
+        <w:tc>
+          <w:tcPr>
+            <w:tcW w:w="3780" w:type="dxa"/>
+          </w:tcPr>
+          <w:p>
+            <w:pPr>
+              <w:jc w:val="both"/>
+            </w:pPr>
+            <w:r>
+              <w:t xml:space="preserve">System displays an appropriate error message and prompts the user to enter </w:t>
+            </w:r>
+            <w:r>
+              <w:t>a valid price value.</w:t>
+            </w:r>
+          </w:p>
+        </w:tc>
+        <w:tc>
+          <w:tcPr>
+            <w:tcW w:w="630" w:type="dxa"/>
+          </w:tcPr>
+          <w:p>
+            <w:r>
+              <w:t>P</w:t>
+            </w:r>
+          </w:p>
+        </w:tc>
+        <w:tc>
+          <w:tcPr>
+            <w:tcW w:w="625" w:type="dxa"/>
+          </w:tcPr>
+          <w:p/>
+        </w:tc>
+      </w:tr>
+      <w:tr>
+        <w:tc>
+          <w:tcPr>
+            <w:tcW w:w="535" w:type="dxa"/>
+          </w:tcPr>
+          <w:p>
+            <w:r>
+              <w:t>4.</w:t>
+            </w:r>
+          </w:p>
+        </w:tc>
+        <w:tc>
+          <w:tcPr>
+            <w:tcW w:w="3780" w:type="dxa"/>
+            <w:gridSpan w:val="2"/>
+          </w:tcPr>
+          <w:p>
+            <w:pPr>
+              <w:jc w:val="both"/>
+            </w:pPr>
+            <w:r>
+              <w:t>Click on ‘Ok’</w:t>
+            </w:r>
+          </w:p>
+        </w:tc>
+        <w:tc>
+          <w:tcPr>
+            <w:tcW w:w="3780" w:type="dxa"/>
+          </w:tcPr>
+          <w:p>
+            <w:pPr>
+              <w:jc w:val="both"/>
+            </w:pPr>
+            <w:r>
+              <w:t xml:space="preserve">System </w:t>
+            </w:r>
+            <w:r>
+              <w:t>clears the price field and highlights it in red.</w:t>
+            </w:r>
+            <w:r>
+              <w:t xml:space="preserve"> </w:t>
+            </w:r>
+          </w:p>
+        </w:tc>
+        <w:tc>
+          <w:tcPr>
+            <w:tcW w:w="630" w:type="dxa"/>
+          </w:tcPr>
+          <w:p>
+            <w:r>
+              <w:t>P</w:t>
+            </w:r>
+          </w:p>
+        </w:tc>
+        <w:tc>
+          <w:tcPr>
+            <w:tcW w:w="625" w:type="dxa"/>
+          </w:tcPr>
+          <w:p/>
+        </w:tc>
+      </w:tr>
+    </w:tbl>
+    <w:p>
+      <w:pPr>
+        <w:pStyle w:val="Heading2"/>
+      </w:pPr>
+    </w:p>
+    <w:p>
+      <w:pPr>
+        <w:pStyle w:val="Heading2"/>
+      </w:pPr>
+      <w:bookmarkStart w:id="12" w:name="_Toc524640500"/>
+      <w:r>
+        <w:t>Data Set 1</w:t>
+      </w:r>
+      <w:bookmarkEnd w:id="12"/>
+    </w:p>
+    <w:tbl>
+      <w:tblPr>
+        <w:tblStyle w:val="TableGrid"/>
+        <w:tblW w:w="9355" w:type="dxa"/>
+        <w:tblLook w:val="04A0" w:firstRow="1" w:lastRow="0" w:firstColumn="1" w:lastColumn="0" w:noHBand="0" w:noVBand="1"/>
+      </w:tblPr>
+      <w:tblGrid>
+        <w:gridCol w:w="2875"/>
+        <w:gridCol w:w="6480"/>
+      </w:tblGrid>
+      <w:tr>
+        <w:trPr>
+          <w:trHeight w:val="440"/>
+        </w:trPr>
+        <w:tc>
+          <w:tcPr>
+            <w:tcW w:w="9355" w:type="dxa"/>
+            <w:gridSpan w:val="2"/>
+            <w:shd w:val="clear" w:color="auto" w:fill="8EAADB" w:themeFill="accent1" w:themeFillTint="99"/>
+          </w:tcPr>
+          <w:p>
+            <w:pPr>
+              <w:jc w:val="center"/>
+              <w:rPr>
+                <w:b/>
+              </w:rPr>
+            </w:pPr>
+            <w:r>
+              <w:rPr>
+                <w:b/>
+              </w:rPr>
+              <w:t xml:space="preserve">Data Set 1 </w:t>
+            </w:r>
+          </w:p>
+        </w:tc>
+      </w:tr>
+      <w:tr>
+        <w:tc>
+          <w:tcPr>
+            <w:tcW w:w="2875" w:type="dxa"/>
+            <w:shd w:val="clear" w:color="auto" w:fill="8EAADB" w:themeFill="accent1" w:themeFillTint="99"/>
+          </w:tcPr>
+          <w:p>
+            <w:pPr>
+              <w:rPr>
+                <w:b/>
+              </w:rPr>
+            </w:pPr>
+            <w:r>
+              <w:rPr>
+                <w:b/>
+              </w:rPr>
+              <w:t>Fields</w:t>
+            </w:r>
+          </w:p>
+        </w:tc>
+        <w:tc>
+          <w:tcPr>
+            <w:tcW w:w="6480" w:type="dxa"/>
+            <w:shd w:val="clear" w:color="auto" w:fill="8EAADB" w:themeFill="accent1" w:themeFillTint="99"/>
+          </w:tcPr>
+          <w:p>
+            <w:pPr>
+              <w:jc w:val="center"/>
+              <w:rPr>
+                <w:b/>
+              </w:rPr>
+            </w:pPr>
+            <w:r>
+              <w:rPr>
+                <w:b/>
+              </w:rPr>
+              <w:t>Values</w:t>
+            </w:r>
+          </w:p>
+        </w:tc>
+      </w:tr>
+      <w:tr>
+        <w:tc>
+          <w:tcPr>
+            <w:tcW w:w="2875" w:type="dxa"/>
+            <w:shd w:val="clear" w:color="auto" w:fill="8EAADB" w:themeFill="accent1" w:themeFillTint="99"/>
+          </w:tcPr>
+          <w:p>
+            <w:pPr>
+              <w:rPr>
+                <w:b/>
+              </w:rPr>
+            </w:pPr>
+            <w:r>
+              <w:rPr>
+                <w:b/>
+              </w:rPr>
+              <w:t>Product Code</w:t>
+            </w:r>
+          </w:p>
+        </w:tc>
+        <w:tc>
+          <w:tcPr>
+            <w:tcW w:w="6480" w:type="dxa"/>
+          </w:tcPr>
+          <w:p>
+            <w:r>
+              <w:t>L2</w:t>
+            </w:r>
+          </w:p>
+        </w:tc>
+      </w:tr>
+      <w:tr>
+        <w:tc>
+          <w:tcPr>
+            <w:tcW w:w="2875" w:type="dxa"/>
+            <w:shd w:val="clear" w:color="auto" w:fill="8EAADB" w:themeFill="accent1" w:themeFillTint="99"/>
+          </w:tcPr>
+          <w:p>
+            <w:pPr>
+              <w:rPr>
+                <w:b/>
+              </w:rPr>
+            </w:pPr>
+            <w:r>
+              <w:rPr>
+                <w:b/>
+              </w:rPr>
+              <w:t>Product Name</w:t>
+            </w:r>
+          </w:p>
+        </w:tc>
+        <w:tc>
+          <w:tcPr>
+            <w:tcW w:w="6480" w:type="dxa"/>
+          </w:tcPr>
+          <w:p>
+            <w:r>
+              <w:t>TEST</w:t>
+            </w:r>
+          </w:p>
+        </w:tc>
+      </w:tr>
+      <w:tr>
+        <w:tc>
+          <w:tcPr>
+            <w:tcW w:w="2875" w:type="dxa"/>
+            <w:shd w:val="clear" w:color="auto" w:fill="8EAADB" w:themeFill="accent1" w:themeFillTint="99"/>
+          </w:tcPr>
+          <w:p>
+            <w:pPr>
+              <w:rPr>
+                <w:b/>
+              </w:rPr>
+            </w:pPr>
+            <w:r>
+              <w:rPr>
+                <w:b/>
+              </w:rPr>
+              <w:t>Price</w:t>
+            </w:r>
+          </w:p>
+        </w:tc>
+        <w:tc>
+          <w:tcPr>
+            <w:tcW w:w="6480" w:type="dxa"/>
+          </w:tcPr>
+          <w:p>
+            <w:r>
+              <w:t>ABC (Non-numeral value)</w:t>
+            </w:r>
+          </w:p>
+        </w:tc>
+      </w:tr>
+      <w:tr>
+        <w:tc>
+          <w:tcPr>
+            <w:tcW w:w="2875" w:type="dxa"/>
+            <w:shd w:val="clear" w:color="auto" w:fill="8EAADB" w:themeFill="accent1" w:themeFillTint="99"/>
+          </w:tcPr>
+          <w:p>
+            <w:pPr>
+              <w:rPr>
+                <w:b/>
+              </w:rPr>
+            </w:pPr>
+            <w:r>
+              <w:rPr>
+                <w:b/>
+              </w:rPr>
+              <w:t xml:space="preserve">Description </w:t>
+            </w:r>
+          </w:p>
+        </w:tc>
+        <w:tc>
+          <w:tcPr>
+            <w:tcW w:w="6480" w:type="dxa"/>
+          </w:tcPr>
+          <w:p>
+            <w:r>
+              <w:t>TEST</w:t>
+            </w:r>
+          </w:p>
+        </w:tc>
+      </w:tr>
+    </w:tbl>
+    <w:p>
+      <w:pPr>
+        <w:pStyle w:val="Heading3"/>
+      </w:pPr>
+    </w:p>
+    <w:p>
+      <w:pPr>
+        <w:pStyle w:val="Heading3"/>
+      </w:pPr>
+      <w:bookmarkStart w:id="13" w:name="_Toc524640501"/>
+      <w:r>
+        <w:t>Result Screenshots:</w:t>
+      </w:r>
+      <w:bookmarkEnd w:id="13"/>
+    </w:p>
+    <w:p>
+      <w:pPr>
+        <w:rPr>
+          <w:b/>
+        </w:rPr>
+      </w:pPr>
+      <w:r>
+        <w:rPr>
+          <w:b/>
+        </w:rPr>
+        <w:t>Step 1</w:t>
+      </w:r>
+    </w:p>
+    <w:p>
+      <w:r>
+        <w:t>Click on ‘Edit’ Icon for the product that needs to be updated.</w:t>
+      </w:r>
+    </w:p>
+    <w:p>
+      <w:pPr>
+        <w:rPr>
+          <w:b/>
+        </w:rPr>
+      </w:pPr>
+      <w:r>
+        <w:rPr>
+          <w:b/>
+          <w:noProof/>
+        </w:rPr>
+        <w:lastRenderedPageBreak/>
+        <w:drawing>
+          <wp:inline distT="0" distB="0" distL="0" distR="0" wp14:anchorId="27B03C3E" wp14:editId="2F03EBDE">
+            <wp:extent cx="5943600" cy="3318510"/>
+            <wp:effectExtent l="0" t="0" r="0" b="0"/>
+            <wp:docPr id="32" name="Picture 32"/>
+            <wp:cNvGraphicFramePr>
+              <a:graphicFrameLocks xmlns:a="http://schemas.openxmlformats.org/drawingml/2006/main" noChangeAspect="1"/>
+            </wp:cNvGraphicFramePr>
+            <a:graphic xmlns:a="http://schemas.openxmlformats.org/drawingml/2006/main">
+              <a:graphicData uri="http://schemas.openxmlformats.org/drawingml/2006/picture">
+                <pic:pic xmlns:pic="http://schemas.openxmlformats.org/drawingml/2006/picture">
+                  <pic:nvPicPr>
+                    <pic:cNvPr id="1" name="Step 1.PNG"/>
+                    <pic:cNvPicPr/>
+                  </pic:nvPicPr>
+                  <pic:blipFill>
+                    <a:blip r:embed="rId16">
+                      <a:extLst>
+                        <a:ext uri="{28A0092B-C50C-407E-A947-70E740481C1C}">
+                          <a14:useLocalDpi xmlns:a14="http://schemas.microsoft.com/office/drawing/2010/main" val="0"/>
+                        </a:ext>
+                      </a:extLst>
+                    </a:blip>
+                    <a:stretch>
+                      <a:fillRect/>
+                    </a:stretch>
+                  </pic:blipFill>
+                  <pic:spPr>
+                    <a:xfrm>
+                      <a:off x="0" y="0"/>
+                      <a:ext cx="5943600" cy="3318510"/>
+                    </a:xfrm>
+                    <a:prstGeom prst="rect">
+                      <a:avLst/>
+                    </a:prstGeom>
+                  </pic:spPr>
+                </pic:pic>
+              </a:graphicData>
+            </a:graphic>
+          </wp:inline>
+        </w:drawing>
+      </w:r>
+    </w:p>
+    <w:p>
+      <w:pPr>
+        <w:jc w:val="both"/>
+      </w:pPr>
+      <w:r>
+        <w:t>Update Product Page displaying all the details of the product that can be edited except for product code.</w:t>
+      </w:r>
+    </w:p>
+    <w:p>
+      <w:pPr>
+        <w:rPr>
+          <w:b/>
+        </w:rPr>
+      </w:pPr>
+      <w:r>
+        <w:rPr>
+          <w:b/>
+          <w:noProof/>
+        </w:rPr>
+        <w:drawing>
+          <wp:inline distT="0" distB="0" distL="0" distR="0" wp14:anchorId="447C7937" wp14:editId="76431D73">
+            <wp:extent cx="5943600" cy="3280410"/>
+            <wp:effectExtent l="0" t="0" r="0" b="0"/>
+            <wp:docPr id="33" name="Picture 33"/>
+            <wp:cNvGraphicFramePr>
+              <a:graphicFrameLocks xmlns:a="http://schemas.openxmlformats.org/drawingml/2006/main" noChangeAspect="1"/>
+            </wp:cNvGraphicFramePr>
+            <a:graphic xmlns:a="http://schemas.openxmlformats.org/drawingml/2006/main">
+              <a:graphicData uri="http://schemas.openxmlformats.org/drawingml/2006/picture">
+                <pic:pic xmlns:pic="http://schemas.openxmlformats.org/drawingml/2006/picture">
+                  <pic:nvPicPr>
+                    <pic:cNvPr id="2" name="Step 2.PNG"/>
+                    <pic:cNvPicPr/>
+                  </pic:nvPicPr>
+                  <pic:blipFill>
+                    <a:blip r:embed="rId17">
+                      <a:extLst>
+                        <a:ext uri="{28A0092B-C50C-407E-A947-70E740481C1C}">
+                          <a14:useLocalDpi xmlns:a14="http://schemas.microsoft.com/office/drawing/2010/main" val="0"/>
+                        </a:ext>
+                      </a:extLst>
+                    </a:blip>
+                    <a:stretch>
+                      <a:fillRect/>
+                    </a:stretch>
+                  </pic:blipFill>
+                  <pic:spPr>
+                    <a:xfrm>
+                      <a:off x="0" y="0"/>
+                      <a:ext cx="5943600" cy="3280410"/>
+                    </a:xfrm>
+                    <a:prstGeom prst="rect">
+                      <a:avLst/>
+                    </a:prstGeom>
+                  </pic:spPr>
+                </pic:pic>
+              </a:graphicData>
+            </a:graphic>
+          </wp:inline>
+        </w:drawing>
+      </w:r>
+    </w:p>
+    <w:p>
+      <w:pPr>
+        <w:rPr>
+          <w:b/>
+        </w:rPr>
+      </w:pPr>
+    </w:p>
+    <w:p>
+      <w:pPr>
+        <w:rPr>
+          <w:b/>
+        </w:rPr>
+      </w:pPr>
+    </w:p>
+    <w:p>
+      <w:pPr>
+        <w:rPr>
+          <w:b/>
+        </w:rPr>
+      </w:pPr>
+    </w:p>
+    <w:p>
+      <w:pPr>
+        <w:rPr>
+          <w:b/>
+        </w:rPr>
+      </w:pPr>
+    </w:p>
+    <w:p>
+      <w:pPr>
+        <w:rPr>
+          <w:b/>
+        </w:rPr>
+      </w:pPr>
+      <w:r>
+        <w:rPr>
+          <w:b/>
+        </w:rPr>
+        <w:lastRenderedPageBreak/>
+        <w:t>Step 2</w:t>
+      </w:r>
+    </w:p>
+    <w:p>
+      <w:r>
+        <w:t>Make necessary changes but enter ‘ABC (non-numeral)’ price value and click on ‘Update’ icon</w:t>
+      </w:r>
+    </w:p>
+    <w:p>
+      <w:pPr>
+        <w:rPr>
+          <w:b/>
+        </w:rPr>
+      </w:pPr>
+      <w:r>
+        <w:rPr>
+          <w:b/>
+          <w:noProof/>
+        </w:rPr>
+        <w:drawing>
+          <wp:inline distT="0" distB="0" distL="0" distR="0" wp14:anchorId="78B08BC1" wp14:editId="2EDCE1EF">
+            <wp:extent cx="5943600" cy="3285490"/>
+            <wp:effectExtent l="0" t="0" r="0" b="0"/>
+            <wp:docPr id="35" name="Picture 35"/>
+            <wp:cNvGraphicFramePr>
+              <a:graphicFrameLocks xmlns:a="http://schemas.openxmlformats.org/drawingml/2006/main" noChangeAspect="1"/>
+            </wp:cNvGraphicFramePr>
+            <a:graphic xmlns:a="http://schemas.openxmlformats.org/drawingml/2006/main">
+              <a:graphicData uri="http://schemas.openxmlformats.org/drawingml/2006/picture">
+                <pic:pic xmlns:pic="http://schemas.openxmlformats.org/drawingml/2006/picture">
+                  <pic:nvPicPr>
+                    <pic:cNvPr id="35" name="Step 3.PNG"/>
+                    <pic:cNvPicPr/>
+                  </pic:nvPicPr>
+                  <pic:blipFill>
+                    <a:blip r:embed="rId24">
+                      <a:extLst>
+                        <a:ext uri="{28A0092B-C50C-407E-A947-70E740481C1C}">
+                          <a14:useLocalDpi xmlns:a14="http://schemas.microsoft.com/office/drawing/2010/main" val="0"/>
+                        </a:ext>
+                      </a:extLst>
+                    </a:blip>
+                    <a:stretch>
+                      <a:fillRect/>
+                    </a:stretch>
+                  </pic:blipFill>
+                  <pic:spPr>
+                    <a:xfrm>
+                      <a:off x="0" y="0"/>
+                      <a:ext cx="5943600" cy="3285490"/>
+                    </a:xfrm>
+                    <a:prstGeom prst="rect">
+                      <a:avLst/>
+                    </a:prstGeom>
+                  </pic:spPr>
+                </pic:pic>
+              </a:graphicData>
+            </a:graphic>
+          </wp:inline>
+        </w:drawing>
+      </w:r>
+    </w:p>
+    <w:p>
+      <w:pPr>
+        <w:rPr>
+          <w:b/>
+        </w:rPr>
+      </w:pPr>
+      <w:r>
+        <w:rPr>
+          <w:b/>
+        </w:rPr>
+        <w:t>Step 3</w:t>
+      </w:r>
+    </w:p>
+    <w:p>
+      <w:r>
+        <w:t>System displays an appropriate message prompting user to enter a valid price value.</w:t>
+      </w:r>
+    </w:p>
+    <w:p>
+      <w:pPr>
+        <w:rPr>
+          <w:b/>
+        </w:rPr>
+      </w:pPr>
+      <w:r>
+        <w:rPr>
+          <w:b/>
+          <w:noProof/>
+        </w:rPr>
+        <w:drawing>
+          <wp:inline distT="0" distB="0" distL="0" distR="0" wp14:anchorId="511D25D1" wp14:editId="0CA1392F">
+            <wp:extent cx="5943600" cy="3305175"/>
+            <wp:effectExtent l="0" t="0" r="0" b="9525"/>
+            <wp:docPr id="36" name="Picture 36"/>
+            <wp:cNvGraphicFramePr>
+              <a:graphicFrameLocks xmlns:a="http://schemas.openxmlformats.org/drawingml/2006/main" noChangeAspect="1"/>
+            </wp:cNvGraphicFramePr>
+            <a:graphic xmlns:a="http://schemas.openxmlformats.org/drawingml/2006/main">
+              <a:graphicData uri="http://schemas.openxmlformats.org/drawingml/2006/picture">
+                <pic:pic xmlns:pic="http://schemas.openxmlformats.org/drawingml/2006/picture">
+                  <pic:nvPicPr>
+                    <pic:cNvPr id="36" name="Step 4.PNG"/>
+                    <pic:cNvPicPr/>
+                  </pic:nvPicPr>
+                  <pic:blipFill>
+                    <a:blip r:embed="rId25">
+                      <a:extLst>
+                        <a:ext uri="{28A0092B-C50C-407E-A947-70E740481C1C}">
+                          <a14:useLocalDpi xmlns:a14="http://schemas.microsoft.com/office/drawing/2010/main" val="0"/>
+                        </a:ext>
+                      </a:extLst>
+                    </a:blip>
+                    <a:stretch>
+                      <a:fillRect/>
+                    </a:stretch>
+                  </pic:blipFill>
+                  <pic:spPr>
+                    <a:xfrm>
+                      <a:off x="0" y="0"/>
+                      <a:ext cx="5943600" cy="3305175"/>
+                    </a:xfrm>
+                    <a:prstGeom prst="rect">
+                      <a:avLst/>
+                    </a:prstGeom>
+                  </pic:spPr>
+                </pic:pic>
+              </a:graphicData>
+            </a:graphic>
+          </wp:inline>
+        </w:drawing>
+      </w:r>
+    </w:p>
+    <w:p>
+      <w:pPr>
+        <w:rPr>
+          <w:b/>
+        </w:rPr>
+      </w:pPr>
+    </w:p>
+    <w:p>
+      <w:pPr>
+        <w:rPr>
+          <w:b/>
+        </w:rPr>
+      </w:pPr>
+      <w:r>
+        <w:rPr>
+          <w:b/>
+        </w:rPr>
+        <w:lastRenderedPageBreak/>
+        <w:t>Step 4</w:t>
+      </w:r>
+    </w:p>
+    <w:p>
+      <w:r>
+        <w:t>After user clicks on ‘Ok’, the system clears the price field and highlights it in red.</w:t>
+      </w:r>
+    </w:p>
+    <w:p>
+      <w:pPr>
+        <w:rPr>
+          <w:b/>
+        </w:rPr>
+      </w:pPr>
+      <w:r>
+        <w:rPr>
+          <w:b/>
+          <w:noProof/>
+        </w:rPr>
+        <w:drawing>
+          <wp:inline distT="0" distB="0" distL="0" distR="0" wp14:anchorId="387AA035" wp14:editId="00FB21AC">
+            <wp:extent cx="5943600" cy="3330575"/>
+            <wp:effectExtent l="0" t="0" r="0" b="3175"/>
+            <wp:docPr id="37" name="Picture 37"/>
+            <wp:cNvGraphicFramePr>
+              <a:graphicFrameLocks xmlns:a="http://schemas.openxmlformats.org/drawingml/2006/main" noChangeAspect="1"/>
+            </wp:cNvGraphicFramePr>
+            <a:graphic xmlns:a="http://schemas.openxmlformats.org/drawingml/2006/main">
+              <a:graphicData uri="http://schemas.openxmlformats.org/drawingml/2006/picture">
+                <pic:pic xmlns:pic="http://schemas.openxmlformats.org/drawingml/2006/picture">
+                  <pic:nvPicPr>
+                    <pic:cNvPr id="37" name="Step 5.PNG"/>
+                    <pic:cNvPicPr/>
+                  </pic:nvPicPr>
+                  <pic:blipFill>
+                    <a:blip r:embed="rId26">
+                      <a:extLst>
+                        <a:ext uri="{28A0092B-C50C-407E-A947-70E740481C1C}">
+                          <a14:useLocalDpi xmlns:a14="http://schemas.microsoft.com/office/drawing/2010/main" val="0"/>
+                        </a:ext>
+                      </a:extLst>
+                    </a:blip>
+                    <a:stretch>
+                      <a:fillRect/>
+                    </a:stretch>
+                  </pic:blipFill>
+                  <pic:spPr>
+                    <a:xfrm>
+                      <a:off x="0" y="0"/>
+                      <a:ext cx="5943600" cy="3330575"/>
+                    </a:xfrm>
+                    <a:prstGeom prst="rect">
+                      <a:avLst/>
+                    </a:prstGeom>
+                  </pic:spPr>
+                </pic:pic>
+              </a:graphicData>
+            </a:graphic>
+          </wp:inline>
+        </w:drawing>
+      </w:r>
+    </w:p>
+    <w:p>
+      <w:pPr>
+        <w:pStyle w:val="Heading2"/>
+      </w:pPr>
+      <w:bookmarkStart w:id="14" w:name="_Toc524640502"/>
+      <w:r>
+        <w:t xml:space="preserve">Data Set </w:t>
+      </w:r>
+      <w:r>
+        <w:t>2</w:t>
+      </w:r>
+      <w:bookmarkEnd w:id="14"/>
+    </w:p>
+    <w:tbl>
+      <w:tblPr>
+        <w:tblStyle w:val="TableGrid"/>
+        <w:tblW w:w="9355" w:type="dxa"/>
+        <w:tblLook w:val="04A0" w:firstRow="1" w:lastRow="0" w:firstColumn="1" w:lastColumn="0" w:noHBand="0" w:noVBand="1"/>
+      </w:tblPr>
+      <w:tblGrid>
+        <w:gridCol w:w="2875"/>
+        <w:gridCol w:w="6480"/>
+      </w:tblGrid>
+      <w:tr>
+        <w:trPr>
+          <w:trHeight w:val="440"/>
+        </w:trPr>
+        <w:tc>
+          <w:tcPr>
+            <w:tcW w:w="9355" w:type="dxa"/>
+            <w:gridSpan w:val="2"/>
+            <w:shd w:val="clear" w:color="auto" w:fill="8EAADB" w:themeFill="accent1" w:themeFillTint="99"/>
+          </w:tcPr>
+          <w:p>
+            <w:pPr>
+              <w:jc w:val="center"/>
+              <w:rPr>
+                <w:b/>
+              </w:rPr>
+            </w:pPr>
+            <w:r>
+              <w:rPr>
+                <w:b/>
+              </w:rPr>
+              <w:t xml:space="preserve">Data Set </w:t>
+            </w:r>
+            <w:r>
+              <w:rPr>
+                <w:b/>
+              </w:rPr>
+              <w:t>2</w:t>
+            </w:r>
+          </w:p>
+        </w:tc>
+      </w:tr>
+      <w:tr>
+        <w:tc>
+          <w:tcPr>
+            <w:tcW w:w="2875" w:type="dxa"/>
+            <w:shd w:val="clear" w:color="auto" w:fill="8EAADB" w:themeFill="accent1" w:themeFillTint="99"/>
+          </w:tcPr>
+          <w:p>
+            <w:pPr>
+              <w:rPr>
+                <w:b/>
+              </w:rPr>
+            </w:pPr>
+            <w:r>
+              <w:rPr>
+                <w:b/>
+              </w:rPr>
+              <w:t>Fields</w:t>
+            </w:r>
+          </w:p>
+        </w:tc>
+        <w:tc>
+          <w:tcPr>
+            <w:tcW w:w="6480" w:type="dxa"/>
+            <w:shd w:val="clear" w:color="auto" w:fill="8EAADB" w:themeFill="accent1" w:themeFillTint="99"/>
+          </w:tcPr>
+          <w:p>
+            <w:pPr>
+              <w:jc w:val="center"/>
+              <w:rPr>
+                <w:b/>
+              </w:rPr>
+            </w:pPr>
+            <w:r>
+              <w:rPr>
+                <w:b/>
+              </w:rPr>
+              <w:t>Values</w:t>
+            </w:r>
+          </w:p>
+        </w:tc>
+      </w:tr>
+      <w:tr>
+        <w:tc>
+          <w:tcPr>
+            <w:tcW w:w="2875" w:type="dxa"/>
+            <w:shd w:val="clear" w:color="auto" w:fill="8EAADB" w:themeFill="accent1" w:themeFillTint="99"/>
+          </w:tcPr>
+          <w:p>
+            <w:pPr>
+              <w:rPr>
+                <w:b/>
+              </w:rPr>
+            </w:pPr>
+            <w:r>
+              <w:rPr>
+                <w:b/>
+              </w:rPr>
+              <w:t>Product Code</w:t>
+            </w:r>
+          </w:p>
+        </w:tc>
+        <w:tc>
+          <w:tcPr>
+            <w:tcW w:w="6480" w:type="dxa"/>
+          </w:tcPr>
+          <w:p>
+            <w:r>
+              <w:t>L2</w:t>
+            </w:r>
+          </w:p>
+        </w:tc>
+      </w:tr>
+      <w:tr>
+        <w:tc>
+          <w:tcPr>
+            <w:tcW w:w="2875" w:type="dxa"/>
+            <w:shd w:val="clear" w:color="auto" w:fill="8EAADB" w:themeFill="accent1" w:themeFillTint="99"/>
+          </w:tcPr>
+          <w:p>
+            <w:pPr>
+              <w:rPr>
+                <w:b/>
+              </w:rPr>
+            </w:pPr>
+            <w:r>
+              <w:rPr>
+                <w:b/>
+              </w:rPr>
+              <w:t>Product Name</w:t>
+            </w:r>
+          </w:p>
+        </w:tc>
+        <w:tc>
+          <w:tcPr>
+            <w:tcW w:w="6480" w:type="dxa"/>
+          </w:tcPr>
+          <w:p>
+            <w:r>
+              <w:t>TEST</w:t>
+            </w:r>
+          </w:p>
+        </w:tc>
+      </w:tr>
+      <w:tr>
+        <w:tc>
+          <w:tcPr>
+            <w:tcW w:w="2875" w:type="dxa"/>
+            <w:shd w:val="clear" w:color="auto" w:fill="8EAADB" w:themeFill="accent1" w:themeFillTint="99"/>
+          </w:tcPr>
+          <w:p>
+            <w:pPr>
+              <w:rPr>
+                <w:b/>
+              </w:rPr>
+            </w:pPr>
+            <w:r>
+              <w:rPr>
+                <w:b/>
+              </w:rPr>
+              <w:t>Price</w:t>
+            </w:r>
+          </w:p>
+        </w:tc>
+        <w:tc>
+          <w:tcPr>
+            <w:tcW w:w="6480" w:type="dxa"/>
+          </w:tcPr>
+          <w:p>
+            <w:r>
+              <w:t>-99.00</w:t>
+            </w:r>
+            <w:r>
+              <w:t xml:space="preserve"> (</w:t>
+            </w:r>
+            <w:r>
+              <w:t>Negative value</w:t>
+            </w:r>
+            <w:r>
+              <w:t>)</w:t>
+            </w:r>
+          </w:p>
+        </w:tc>
+      </w:tr>
+      <w:tr>
+        <w:tc>
+          <w:tcPr>
+            <w:tcW w:w="2875" w:type="dxa"/>
+            <w:shd w:val="clear" w:color="auto" w:fill="8EAADB" w:themeFill="accent1" w:themeFillTint="99"/>
+          </w:tcPr>
+          <w:p>
+            <w:pPr>
+              <w:rPr>
+                <w:b/>
+              </w:rPr>
+            </w:pPr>
+            <w:r>
+              <w:rPr>
+                <w:b/>
+              </w:rPr>
+              <w:t xml:space="preserve">Description </w:t>
+            </w:r>
+          </w:p>
+        </w:tc>
+        <w:tc>
+          <w:tcPr>
+            <w:tcW w:w="6480" w:type="dxa"/>
+          </w:tcPr>
+          <w:p>
+            <w:r>
+              <w:t>TEST</w:t>
+            </w:r>
+          </w:p>
+        </w:tc>
+      </w:tr>
+    </w:tbl>
+    <w:p>
+      <w:pPr>
+        <w:pStyle w:val="Heading3"/>
+      </w:pPr>
+    </w:p>
+    <w:p>
+      <w:pPr>
+        <w:pStyle w:val="Heading3"/>
+      </w:pPr>
+      <w:bookmarkStart w:id="15" w:name="_Toc524640503"/>
+      <w:r>
+        <w:t>Result Screenshots:</w:t>
+      </w:r>
+      <w:bookmarkEnd w:id="15"/>
+    </w:p>
+    <w:p>
+      <w:pPr>
+        <w:rPr>
+          <w:b/>
+        </w:rPr>
+      </w:pPr>
+      <w:r>
+        <w:rPr>
+          <w:b/>
+        </w:rPr>
+        <w:t>Step 1</w:t>
+      </w:r>
+    </w:p>
+    <w:p>
+      <w:r>
+        <w:t>Click on ‘Edit’ Icon for the product that needs to be updated.</w:t>
+      </w:r>
+    </w:p>
+    <w:p>
+      <w:pPr>
+        <w:rPr>
+          <w:b/>
+        </w:rPr>
+      </w:pPr>
+      <w:r>
+        <w:rPr>
+          <w:b/>
+          <w:noProof/>
+        </w:rPr>
+        <w:lastRenderedPageBreak/>
+        <w:drawing>
+          <wp:inline distT="0" distB="0" distL="0" distR="0" wp14:anchorId="189BEB87" wp14:editId="30A76114">
+            <wp:extent cx="5943600" cy="3318510"/>
+            <wp:effectExtent l="0" t="0" r="0" b="0"/>
+            <wp:docPr id="38" name="Picture 38"/>
+            <wp:cNvGraphicFramePr>
+              <a:graphicFrameLocks xmlns:a="http://schemas.openxmlformats.org/drawingml/2006/main" noChangeAspect="1"/>
+            </wp:cNvGraphicFramePr>
+            <a:graphic xmlns:a="http://schemas.openxmlformats.org/drawingml/2006/main">
+              <a:graphicData uri="http://schemas.openxmlformats.org/drawingml/2006/picture">
+                <pic:pic xmlns:pic="http://schemas.openxmlformats.org/drawingml/2006/picture">
+                  <pic:nvPicPr>
+                    <pic:cNvPr id="1" name="Step 1.PNG"/>
+                    <pic:cNvPicPr/>
+                  </pic:nvPicPr>
+                  <pic:blipFill>
+                    <a:blip r:embed="rId16">
+                      <a:extLst>
+                        <a:ext uri="{28A0092B-C50C-407E-A947-70E740481C1C}">
+                          <a14:useLocalDpi xmlns:a14="http://schemas.microsoft.com/office/drawing/2010/main" val="0"/>
+                        </a:ext>
+                      </a:extLst>
+                    </a:blip>
+                    <a:stretch>
+                      <a:fillRect/>
+                    </a:stretch>
+                  </pic:blipFill>
+                  <pic:spPr>
+                    <a:xfrm>
+                      <a:off x="0" y="0"/>
+                      <a:ext cx="5943600" cy="3318510"/>
+                    </a:xfrm>
+                    <a:prstGeom prst="rect">
+                      <a:avLst/>
+                    </a:prstGeom>
+                  </pic:spPr>
+                </pic:pic>
+              </a:graphicData>
+            </a:graphic>
+          </wp:inline>
+        </w:drawing>
+      </w:r>
+    </w:p>
+    <w:p>
+      <w:pPr>
+        <w:jc w:val="both"/>
+      </w:pPr>
+      <w:r>
+        <w:t>Update Product Page displaying all the details of the product that can be edited except for product code.</w:t>
+      </w:r>
+    </w:p>
+    <w:p>
+      <w:pPr>
+        <w:rPr>
+          <w:b/>
+        </w:rPr>
+      </w:pPr>
+      <w:r>
+        <w:rPr>
+          <w:b/>
+          <w:noProof/>
+        </w:rPr>
+        <w:drawing>
+          <wp:inline distT="0" distB="0" distL="0" distR="0" wp14:anchorId="2043F73D" wp14:editId="6A7090C3">
+            <wp:extent cx="5943600" cy="3280410"/>
+            <wp:effectExtent l="0" t="0" r="0" b="0"/>
+            <wp:docPr id="39" name="Picture 39"/>
+            <wp:cNvGraphicFramePr>
+              <a:graphicFrameLocks xmlns:a="http://schemas.openxmlformats.org/drawingml/2006/main" noChangeAspect="1"/>
+            </wp:cNvGraphicFramePr>
+            <a:graphic xmlns:a="http://schemas.openxmlformats.org/drawingml/2006/main">
+              <a:graphicData uri="http://schemas.openxmlformats.org/drawingml/2006/picture">
+                <pic:pic xmlns:pic="http://schemas.openxmlformats.org/drawingml/2006/picture">
+                  <pic:nvPicPr>
+                    <pic:cNvPr id="2" name="Step 2.PNG"/>
+                    <pic:cNvPicPr/>
+                  </pic:nvPicPr>
+                  <pic:blipFill>
+                    <a:blip r:embed="rId17">
+                      <a:extLst>
+                        <a:ext uri="{28A0092B-C50C-407E-A947-70E740481C1C}">
+                          <a14:useLocalDpi xmlns:a14="http://schemas.microsoft.com/office/drawing/2010/main" val="0"/>
+                        </a:ext>
+                      </a:extLst>
+                    </a:blip>
+                    <a:stretch>
+                      <a:fillRect/>
+                    </a:stretch>
+                  </pic:blipFill>
+                  <pic:spPr>
+                    <a:xfrm>
+                      <a:off x="0" y="0"/>
+                      <a:ext cx="5943600" cy="3280410"/>
+                    </a:xfrm>
+                    <a:prstGeom prst="rect">
+                      <a:avLst/>
+                    </a:prstGeom>
+                  </pic:spPr>
+                </pic:pic>
+              </a:graphicData>
+            </a:graphic>
+          </wp:inline>
+        </w:drawing>
+      </w:r>
+    </w:p>
+    <w:p>
+      <w:pPr>
+        <w:rPr>
+          <w:b/>
+        </w:rPr>
+      </w:pPr>
+    </w:p>
+    <w:p>
+      <w:pPr>
+        <w:rPr>
+          <w:b/>
+        </w:rPr>
+      </w:pPr>
+    </w:p>
+    <w:p>
+      <w:pPr>
+        <w:rPr>
+          <w:b/>
+        </w:rPr>
+      </w:pPr>
+    </w:p>
+    <w:p>
+      <w:pPr>
+        <w:rPr>
+          <w:b/>
+        </w:rPr>
+      </w:pPr>
+    </w:p>
+    <w:p>
+      <w:pPr>
+        <w:rPr>
+          <w:b/>
+        </w:rPr>
+      </w:pPr>
+      <w:r>
+        <w:rPr>
+          <w:b/>
+        </w:rPr>
+        <w:lastRenderedPageBreak/>
+        <w:t>Step 2</w:t>
+      </w:r>
+    </w:p>
+    <w:p>
+      <w:r>
+        <w:t>Make necessary changes but enter ‘-99.00 (Negative value)’ price value and click on ‘Update’ icon</w:t>
+      </w:r>
+    </w:p>
+    <w:p>
+      <w:r>
+        <w:rPr>
+          <w:noProof/>
+        </w:rPr>
+        <w:drawing>
+          <wp:inline distT="0" distB="0" distL="0" distR="0" wp14:anchorId="12FDD8EE" wp14:editId="4BF79EBE">
+            <wp:extent cx="5943600" cy="3331210"/>
+            <wp:effectExtent l="0" t="0" r="0" b="2540"/>
+            <wp:docPr id="43" name="Picture 43"/>
+            <wp:cNvGraphicFramePr>
+              <a:graphicFrameLocks xmlns:a="http://schemas.openxmlformats.org/drawingml/2006/main" noChangeAspect="1"/>
+            </wp:cNvGraphicFramePr>
+            <a:graphic xmlns:a="http://schemas.openxmlformats.org/drawingml/2006/main">
+              <a:graphicData uri="http://schemas.openxmlformats.org/drawingml/2006/picture">
+                <pic:pic xmlns:pic="http://schemas.openxmlformats.org/drawingml/2006/picture">
+                  <pic:nvPicPr>
+                    <pic:cNvPr id="43" name="Step 3.PNG"/>
+                    <pic:cNvPicPr/>
+                  </pic:nvPicPr>
+                  <pic:blipFill>
+                    <a:blip r:embed="rId27">
+                      <a:extLst>
+                        <a:ext uri="{28A0092B-C50C-407E-A947-70E740481C1C}">
+                          <a14:useLocalDpi xmlns:a14="http://schemas.microsoft.com/office/drawing/2010/main" val="0"/>
+                        </a:ext>
+                      </a:extLst>
+                    </a:blip>
+                    <a:stretch>
+                      <a:fillRect/>
+                    </a:stretch>
+                  </pic:blipFill>
+                  <pic:spPr>
+                    <a:xfrm>
+                      <a:off x="0" y="0"/>
+                      <a:ext cx="5943600" cy="3331210"/>
+                    </a:xfrm>
+                    <a:prstGeom prst="rect">
+                      <a:avLst/>
+                    </a:prstGeom>
+                  </pic:spPr>
+                </pic:pic>
+              </a:graphicData>
+            </a:graphic>
+          </wp:inline>
+        </w:drawing>
+      </w:r>
+    </w:p>
+    <w:p>
+      <w:pPr>
+        <w:rPr>
+          <w:b/>
+        </w:rPr>
+      </w:pPr>
+    </w:p>
+    <w:p>
+      <w:pPr>
+        <w:rPr>
+          <w:b/>
+        </w:rPr>
+      </w:pPr>
+      <w:r>
+        <w:rPr>
+          <w:b/>
+        </w:rPr>
+        <w:t>Step 3</w:t>
+      </w:r>
+    </w:p>
+    <w:p>
+      <w:r>
+        <w:t>System displays an appropriate message prompting user to enter a valid price value.</w:t>
+      </w:r>
+    </w:p>
+    <w:p>
+      <w:r>
+        <w:rPr>
+          <w:noProof/>
+        </w:rPr>
+        <w:drawing>
+          <wp:inline distT="0" distB="0" distL="0" distR="0" wp14:anchorId="3F0BD687" wp14:editId="5E9A67B8">
+            <wp:extent cx="5943600" cy="3258820"/>
+            <wp:effectExtent l="0" t="0" r="0" b="0"/>
+            <wp:docPr id="44" name="Picture 44"/>
+            <wp:cNvGraphicFramePr>
+              <a:graphicFrameLocks xmlns:a="http://schemas.openxmlformats.org/drawingml/2006/main" noChangeAspect="1"/>
+            </wp:cNvGraphicFramePr>
+            <a:graphic xmlns:a="http://schemas.openxmlformats.org/drawingml/2006/main">
+              <a:graphicData uri="http://schemas.openxmlformats.org/drawingml/2006/picture">
+                <pic:pic xmlns:pic="http://schemas.openxmlformats.org/drawingml/2006/picture">
+                  <pic:nvPicPr>
+                    <pic:cNvPr id="44" name="Step 4.PNG"/>
+                    <pic:cNvPicPr/>
+                  </pic:nvPicPr>
+                  <pic:blipFill>
+                    <a:blip r:embed="rId28">
+                      <a:extLst>
+                        <a:ext uri="{28A0092B-C50C-407E-A947-70E740481C1C}">
+                          <a14:useLocalDpi xmlns:a14="http://schemas.microsoft.com/office/drawing/2010/main" val="0"/>
+                        </a:ext>
+                      </a:extLst>
+                    </a:blip>
+                    <a:stretch>
+                      <a:fillRect/>
+                    </a:stretch>
+                  </pic:blipFill>
+                  <pic:spPr>
+                    <a:xfrm>
+                      <a:off x="0" y="0"/>
+                      <a:ext cx="5943600" cy="3258820"/>
+                    </a:xfrm>
+                    <a:prstGeom prst="rect">
+                      <a:avLst/>
+                    </a:prstGeom>
+                  </pic:spPr>
+                </pic:pic>
+              </a:graphicData>
+            </a:graphic>
+          </wp:inline>
+        </w:drawing>
+      </w:r>
+    </w:p>
+    <w:p>
+      <w:pPr>
+        <w:rPr>
+          <w:b/>
+        </w:rPr>
+      </w:pPr>
+    </w:p>
+    <w:p>
+      <w:pPr>
+        <w:rPr>
+          <w:b/>
+        </w:rPr>
+      </w:pPr>
+    </w:p>
+    <w:p>
+      <w:pPr>
+        <w:rPr>
+          <w:b/>
+        </w:rPr>
+      </w:pPr>
+      <w:r>
+        <w:rPr>
+          <w:b/>
+        </w:rPr>
+        <w:t>Step 4</w:t>
+      </w:r>
+    </w:p>
+    <w:p>
+      <w:r>
+        <w:t>After user clicks on ‘Ok’, the system clears the price field and highlights it in red.</w:t>
+      </w:r>
+    </w:p>
+    <w:p>
+      <w:pPr>
+        <w:rPr>
+          <w:b/>
+        </w:rPr>
+      </w:pPr>
+      <w:r>
+        <w:rPr>
+          <w:b/>
+          <w:noProof/>
+        </w:rPr>
+        <w:drawing>
+          <wp:inline distT="0" distB="0" distL="0" distR="0" wp14:anchorId="7B9BAE46" wp14:editId="7D4E3608">
+            <wp:extent cx="5943600" cy="3291205"/>
+            <wp:effectExtent l="0" t="0" r="0" b="4445"/>
+            <wp:docPr id="45" name="Picture 45"/>
+            <wp:cNvGraphicFramePr>
+              <a:graphicFrameLocks xmlns:a="http://schemas.openxmlformats.org/drawingml/2006/main" noChangeAspect="1"/>
+            </wp:cNvGraphicFramePr>
+            <a:graphic xmlns:a="http://schemas.openxmlformats.org/drawingml/2006/main">
+              <a:graphicData uri="http://schemas.openxmlformats.org/drawingml/2006/picture">
+                <pic:pic xmlns:pic="http://schemas.openxmlformats.org/drawingml/2006/picture">
+                  <pic:nvPicPr>
+                    <pic:cNvPr id="45" name="Step 5.PNG"/>
+                    <pic:cNvPicPr/>
+                  </pic:nvPicPr>
+                  <pic:blipFill>
+                    <a:blip r:embed="rId29">
+                      <a:extLst>
+                        <a:ext uri="{28A0092B-C50C-407E-A947-70E740481C1C}">
+                          <a14:useLocalDpi xmlns:a14="http://schemas.microsoft.com/office/drawing/2010/main" val="0"/>
+                        </a:ext>
+                      </a:extLst>
+                    </a:blip>
+                    <a:stretch>
+                      <a:fillRect/>
+                    </a:stretch>
+                  </pic:blipFill>
+                  <pic:spPr>
+                    <a:xfrm>
+                      <a:off x="0" y="0"/>
+                      <a:ext cx="5943600" cy="3291205"/>
+                    </a:xfrm>
+                    <a:prstGeom prst="rect">
+                      <a:avLst/>
+                    </a:prstGeom>
+                  </pic:spPr>
+                </pic:pic>
+              </a:graphicData>
+            </a:graphic>
+          </wp:inline>
+        </w:drawing>
+      </w:r>
     </w:p>
     <w:sectPr>
       <w:pgSz w:w="12240" w:h="15840"/>
@@ -3679,7 +8020,7 @@
 </file>
 
 <file path=customXml/itemProps1.xml><?xml version="1.0" encoding="utf-8"?>
-<ds:datastoreItem xmlns:ds="http://schemas.openxmlformats.org/officeDocument/2006/customXml" ds:itemID="{16DA089C-6DF3-4FE0-8E23-70CC10A21F4C}">
+<ds:datastoreItem xmlns:ds="http://schemas.openxmlformats.org/officeDocument/2006/customXml" ds:itemID="{E8C95B6F-EDFB-4923-93D4-B7A5BB158799}">
   <ds:schemaRefs>
     <ds:schemaRef ds:uri="http://schemas.openxmlformats.org/officeDocument/2006/bibliography"/>
   </ds:schemaRefs>

</xml_diff>